<commit_message>
Added sequence diagrams to doc
Also deleted the extra syllabus one and moved all the screenshots to the
screenshot folder.
</commit_message>
<xml_diff>
--- a/Documents/Documents/Requirements Documentation.docx
+++ b/Documents/Documents/Requirements Documentation.docx
@@ -103,8 +103,16 @@
         <w:rPr>
           <w:color w:val="943634" w:themeColor="accent2" w:themeShade="BF"/>
         </w:rPr>
-        <w:t>Developed by: Alan Donham, Madison McHam, Shane Peters, and Nick Levert</w:t>
-      </w:r>
+        <w:t xml:space="preserve">Developed by: Alan Donham, Madison McHam, Shane Peters, and Nick </w:t>
+      </w:r>
+      <w:proofErr w:type="spellStart"/>
+      <w:r>
+        <w:rPr>
+          <w:color w:val="943634" w:themeColor="accent2" w:themeShade="BF"/>
+        </w:rPr>
+        <w:t>Levert</w:t>
+      </w:r>
+      <w:proofErr w:type="spellEnd"/>
     </w:p>
     <w:p/>
     <w:p>
@@ -505,8 +513,16 @@
         <w:rPr>
           <w:color w:val="000000" w:themeColor="text1"/>
         </w:rPr>
-        <w:t>9/16/15 – Add use case diagrams – Nick Levert</w:t>
-      </w:r>
+        <w:t xml:space="preserve">9/16/15 – Add use case diagrams – Nick </w:t>
+      </w:r>
+      <w:proofErr w:type="spellStart"/>
+      <w:r>
+        <w:rPr>
+          <w:color w:val="000000" w:themeColor="text1"/>
+        </w:rPr>
+        <w:t>Levert</w:t>
+      </w:r>
+      <w:proofErr w:type="spellEnd"/>
     </w:p>
     <w:p>
       <w:pPr>
@@ -565,8 +581,16 @@
         <w:rPr>
           <w:color w:val="000000" w:themeColor="text1"/>
         </w:rPr>
-        <w:t>9/18/15 – Added activity diagrams – Shane Peters and Nick Levert</w:t>
-      </w:r>
+        <w:t xml:space="preserve">9/18/15 – Added activity diagrams – Shane Peters and Nick </w:t>
+      </w:r>
+      <w:proofErr w:type="spellStart"/>
+      <w:r>
+        <w:rPr>
+          <w:color w:val="000000" w:themeColor="text1"/>
+        </w:rPr>
+        <w:t>Levert</w:t>
+      </w:r>
+      <w:proofErr w:type="spellEnd"/>
     </w:p>
     <w:p>
       <w:pPr>
@@ -704,7 +728,15 @@
         <w:ind w:left="720" w:firstLine="720"/>
       </w:pPr>
       <w:r>
-        <w:t>This document will provide all the necessary information on the requirements necessary for development of the DropGrade application.</w:t>
+        <w:t xml:space="preserve">This document will provide all the necessary information on the requirements necessary for development of the </w:t>
+      </w:r>
+      <w:proofErr w:type="spellStart"/>
+      <w:r>
+        <w:t>DropGrade</w:t>
+      </w:r>
+      <w:proofErr w:type="spellEnd"/>
+      <w:r>
+        <w:t xml:space="preserve"> application.</w:t>
       </w:r>
     </w:p>
     <w:p>
@@ -922,6 +954,7 @@
       <w:pPr>
         <w:ind w:firstLine="630"/>
       </w:pPr>
+      <w:proofErr w:type="gramStart"/>
       <w:r>
         <w:rPr>
           <w:u w:val="single"/>
@@ -929,7 +962,11 @@
         <w:t xml:space="preserve">Required </w:t>
       </w:r>
       <w:r>
-        <w:t xml:space="preserve"> - A requirement listed as required </w:t>
+        <w:t xml:space="preserve"> -</w:t>
+      </w:r>
+      <w:proofErr w:type="gramEnd"/>
+      <w:r>
+        <w:t xml:space="preserve"> A requirement listed as required </w:t>
       </w:r>
       <w:r>
         <w:t>is seen as a requirement for completion</w:t>
@@ -1171,7 +1208,15 @@
         <w:jc w:val="left"/>
       </w:pPr>
       <w:r>
-        <w:t xml:space="preserve">This application is intended to serve as a grade calculator and teacher-rating tool. Users will be asked to enter a class and it’s syllabus information. As the users progress through the school term they will input their grades into the app and track their overall course grade. At the conclusion of the course the user will be asked to rate and give a description of their course instructor(s).  </w:t>
+        <w:t xml:space="preserve">This application is intended to serve as a grade calculator and teacher-rating tool. Users will be asked to enter a class and </w:t>
+      </w:r>
+      <w:proofErr w:type="gramStart"/>
+      <w:r>
+        <w:t>it’s</w:t>
+      </w:r>
+      <w:proofErr w:type="gramEnd"/>
+      <w:r>
+        <w:t xml:space="preserve"> syllabus information. As the users progress through the school term they will input their grades into the app and track their overall course grade. At the conclusion of the course the user will be asked to rate and give a description of their course instructor(s).  </w:t>
       </w:r>
     </w:p>
     <w:p>
@@ -2984,7 +3029,15 @@
         <w:t xml:space="preserve"> stores all of the information under the user class, which will allow us to </w:t>
       </w:r>
       <w:r>
-        <w:t xml:space="preserve">integrate this into our database seamlessly by using the user ID as a means of uniquely accessing all the data needed.  These classes all will also have the functionality needed to manipulate, get, and set the data stored in order to allow our application to work.  Along with this, the classes will also perform the calculations required to provide our users with the what if situations and their class averages.  In order to save storage space and reduce database complexity, we will perform each calculation in real time rather than storing the calculated values </w:t>
+        <w:t xml:space="preserve">integrate this into our database seamlessly by using the user ID as a means of uniquely accessing all the data needed.  These classes all will also have the functionality needed to manipulate, get, and set the data stored in order to allow our application to work.  Along with this, the classes will also perform the calculations required to provide our users with </w:t>
+      </w:r>
+      <w:proofErr w:type="gramStart"/>
+      <w:r>
+        <w:t>the what</w:t>
+      </w:r>
+      <w:proofErr w:type="gramEnd"/>
+      <w:r>
+        <w:t xml:space="preserve"> if situations and their class averages.  In order to save storage space and reduce database complexity, we will perform each calculation in real time rather than storing the calculated values </w:t>
       </w:r>
       <w:r>
         <w:t>for later use.  This should not affect performance though since the calculations required should be relatively simple and since the amount of calculations being performed will be relatively small.  We are confident in this design and believe that it will allow our code to be very readable as well as easy to manage and efficient.</w:t>
@@ -3056,29 +3109,594 @@
           <w:b/>
         </w:rPr>
         <w:lastRenderedPageBreak/>
-        <w:t>Sequence Diagrams</w:t>
+        <w:t>Sequence Diagram</w:t>
       </w:r>
     </w:p>
     <w:p>
       <w:pPr>
         <w:pStyle w:val="NoSpacing"/>
-        <w:rPr>
-          <w:b/>
-        </w:rPr>
-      </w:pPr>
+        <w:ind w:left="360"/>
+        <w:rPr>
+          <w:b/>
+        </w:rPr>
+      </w:pPr>
+    </w:p>
+    <w:p>
+      <w:pPr>
+        <w:pStyle w:val="NoSpacing"/>
+        <w:ind w:left="360"/>
+        <w:rPr>
+          <w:b/>
+        </w:rPr>
+      </w:pPr>
+    </w:p>
+    <w:p>
+      <w:pPr>
+        <w:pStyle w:val="NoSpacing"/>
+        <w:ind w:left="360"/>
+        <w:rPr>
+          <w:b/>
+        </w:rPr>
+      </w:pPr>
+    </w:p>
+    <w:p>
+      <w:pPr>
+        <w:pStyle w:val="NoSpacing"/>
+        <w:ind w:left="360"/>
+        <w:rPr>
+          <w:b/>
+        </w:rPr>
+      </w:pPr>
+      <w:r>
+        <w:rPr>
+          <w:b/>
+          <w:noProof/>
+        </w:rPr>
+        <w:drawing>
+          <wp:inline distT="0" distB="0" distL="0" distR="0" wp14:anchorId="419FE32A" wp14:editId="2DDA949B">
+            <wp:extent cx="5943600" cy="3944675"/>
+            <wp:effectExtent l="0" t="0" r="0" b="0"/>
+            <wp:docPr id="11" name="Picture 11" descr="C:\Users\Alan Donham\Desktop\DropGrade\Documents\Screenshots\Seq Diagrams\View_Teacher_Database_Sequence.png"/>
+            <wp:cNvGraphicFramePr>
+              <a:graphicFrameLocks xmlns:a="http://schemas.openxmlformats.org/drawingml/2006/main" noChangeAspect="1"/>
+            </wp:cNvGraphicFramePr>
+            <a:graphic xmlns:a="http://schemas.openxmlformats.org/drawingml/2006/main">
+              <a:graphicData uri="http://schemas.openxmlformats.org/drawingml/2006/picture">
+                <pic:pic xmlns:pic="http://schemas.openxmlformats.org/drawingml/2006/picture">
+                  <pic:nvPicPr>
+                    <pic:cNvPr id="0" name="Picture 8" descr="C:\Users\Alan Donham\Desktop\DropGrade\Documents\Screenshots\Seq Diagrams\View_Teacher_Database_Sequence.png"/>
+                    <pic:cNvPicPr>
+                      <a:picLocks noChangeAspect="1" noChangeArrowheads="1"/>
+                    </pic:cNvPicPr>
+                  </pic:nvPicPr>
+                  <pic:blipFill>
+                    <a:blip r:embed="rId19">
+                      <a:extLst>
+                        <a:ext uri="{28A0092B-C50C-407E-A947-70E740481C1C}">
+                          <a14:useLocalDpi xmlns:a14="http://schemas.microsoft.com/office/drawing/2010/main" val="0"/>
+                        </a:ext>
+                      </a:extLst>
+                    </a:blip>
+                    <a:srcRect/>
+                    <a:stretch>
+                      <a:fillRect/>
+                    </a:stretch>
+                  </pic:blipFill>
+                  <pic:spPr bwMode="auto">
+                    <a:xfrm>
+                      <a:off x="0" y="0"/>
+                      <a:ext cx="5943600" cy="3944675"/>
+                    </a:xfrm>
+                    <a:prstGeom prst="rect">
+                      <a:avLst/>
+                    </a:prstGeom>
+                    <a:noFill/>
+                    <a:ln>
+                      <a:noFill/>
+                    </a:ln>
+                  </pic:spPr>
+                </pic:pic>
+              </a:graphicData>
+            </a:graphic>
+          </wp:inline>
+        </w:drawing>
+      </w:r>
+    </w:p>
+    <w:p>
+      <w:pPr>
+        <w:pStyle w:val="NoSpacing"/>
+        <w:ind w:left="360"/>
+      </w:pPr>
+    </w:p>
+    <w:p>
+      <w:pPr>
+        <w:pStyle w:val="NoSpacing"/>
+        <w:ind w:left="360"/>
+      </w:pPr>
+      <w:r>
+        <w:t xml:space="preserve">This diagram illustrates the use case where a student is looking up a </w:t>
+      </w:r>
+      <w:r>
+        <w:t>professor</w:t>
+      </w:r>
+      <w:r>
+        <w:t xml:space="preserve"> in the database and then chooses to rate the </w:t>
+      </w:r>
+      <w:r>
+        <w:t>professor</w:t>
+      </w:r>
+      <w:r>
+        <w:t>.  There are many categories available to filter the teachers.</w:t>
+      </w:r>
+    </w:p>
+    <w:p>
+      <w:pPr>
+        <w:pStyle w:val="NoSpacing"/>
+      </w:pPr>
+      <w:r>
+        <w:rPr>
+          <w:noProof/>
+        </w:rPr>
+        <w:lastRenderedPageBreak/>
+        <w:drawing>
+          <wp:inline distT="0" distB="0" distL="0" distR="0" wp14:anchorId="5B8011DD" wp14:editId="5B3A1FBA">
+            <wp:extent cx="6175037" cy="5033674"/>
+            <wp:effectExtent l="0" t="0" r="0" b="0"/>
+            <wp:docPr id="10" name="Picture 10" descr="C:\Users\Alan Donham\Desktop\DropGrade\Documents\Screenshots\Seq Diagrams\View_Potential_Grades_Sequence_Diagram.png"/>
+            <wp:cNvGraphicFramePr>
+              <a:graphicFrameLocks xmlns:a="http://schemas.openxmlformats.org/drawingml/2006/main" noChangeAspect="1"/>
+            </wp:cNvGraphicFramePr>
+            <a:graphic xmlns:a="http://schemas.openxmlformats.org/drawingml/2006/main">
+              <a:graphicData uri="http://schemas.openxmlformats.org/drawingml/2006/picture">
+                <pic:pic xmlns:pic="http://schemas.openxmlformats.org/drawingml/2006/picture">
+                  <pic:nvPicPr>
+                    <pic:cNvPr id="0" name="Picture 7" descr="C:\Users\Alan Donham\Desktop\DropGrade\Documents\Screenshots\Seq Diagrams\View_Potential_Grades_Sequence_Diagram.png"/>
+                    <pic:cNvPicPr>
+                      <a:picLocks noChangeAspect="1" noChangeArrowheads="1"/>
+                    </pic:cNvPicPr>
+                  </pic:nvPicPr>
+                  <pic:blipFill>
+                    <a:blip r:embed="rId20">
+                      <a:extLst>
+                        <a:ext uri="{28A0092B-C50C-407E-A947-70E740481C1C}">
+                          <a14:useLocalDpi xmlns:a14="http://schemas.microsoft.com/office/drawing/2010/main" val="0"/>
+                        </a:ext>
+                      </a:extLst>
+                    </a:blip>
+                    <a:srcRect/>
+                    <a:stretch>
+                      <a:fillRect/>
+                    </a:stretch>
+                  </pic:blipFill>
+                  <pic:spPr bwMode="auto">
+                    <a:xfrm>
+                      <a:off x="0" y="0"/>
+                      <a:ext cx="6182500" cy="5039758"/>
+                    </a:xfrm>
+                    <a:prstGeom prst="rect">
+                      <a:avLst/>
+                    </a:prstGeom>
+                    <a:noFill/>
+                    <a:ln>
+                      <a:noFill/>
+                    </a:ln>
+                  </pic:spPr>
+                </pic:pic>
+              </a:graphicData>
+            </a:graphic>
+          </wp:inline>
+        </w:drawing>
+      </w:r>
+      <w:r>
+        <w:t>This diagram illustrates the use case where a student uses the application to generate what-if scenarios to predict their final grade in a course.</w:t>
+      </w:r>
+    </w:p>
+    <w:p>
+      <w:pPr>
+        <w:pStyle w:val="NoSpacing"/>
+      </w:pPr>
+    </w:p>
+    <w:p>
+      <w:pPr>
+        <w:pStyle w:val="NoSpacing"/>
+        <w:rPr>
+          <w:b/>
+        </w:rPr>
+      </w:pPr>
+      <w:r>
+        <w:rPr>
+          <w:b/>
+          <w:noProof/>
+        </w:rPr>
+        <w:lastRenderedPageBreak/>
+        <w:drawing>
+          <wp:inline distT="0" distB="0" distL="0" distR="0" wp14:anchorId="7C52C963" wp14:editId="0F04DDA5">
+            <wp:extent cx="5943600" cy="3179518"/>
+            <wp:effectExtent l="0" t="0" r="0" b="0"/>
+            <wp:docPr id="9" name="Picture 9" descr="C:\Users\Alan Donham\Desktop\DropGrade\Documents\Screenshots\Seq Diagrams\View Teacher Database by Name New.png"/>
+            <wp:cNvGraphicFramePr>
+              <a:graphicFrameLocks xmlns:a="http://schemas.openxmlformats.org/drawingml/2006/main" noChangeAspect="1"/>
+            </wp:cNvGraphicFramePr>
+            <a:graphic xmlns:a="http://schemas.openxmlformats.org/drawingml/2006/main">
+              <a:graphicData uri="http://schemas.openxmlformats.org/drawingml/2006/picture">
+                <pic:pic xmlns:pic="http://schemas.openxmlformats.org/drawingml/2006/picture">
+                  <pic:nvPicPr>
+                    <pic:cNvPr id="0" name="Picture 6" descr="C:\Users\Alan Donham\Desktop\DropGrade\Documents\Screenshots\Seq Diagrams\View Teacher Database by Name New.png"/>
+                    <pic:cNvPicPr>
+                      <a:picLocks noChangeAspect="1" noChangeArrowheads="1"/>
+                    </pic:cNvPicPr>
+                  </pic:nvPicPr>
+                  <pic:blipFill>
+                    <a:blip r:embed="rId21">
+                      <a:extLst>
+                        <a:ext uri="{28A0092B-C50C-407E-A947-70E740481C1C}">
+                          <a14:useLocalDpi xmlns:a14="http://schemas.microsoft.com/office/drawing/2010/main" val="0"/>
+                        </a:ext>
+                      </a:extLst>
+                    </a:blip>
+                    <a:srcRect/>
+                    <a:stretch>
+                      <a:fillRect/>
+                    </a:stretch>
+                  </pic:blipFill>
+                  <pic:spPr bwMode="auto">
+                    <a:xfrm>
+                      <a:off x="0" y="0"/>
+                      <a:ext cx="5943600" cy="3179518"/>
+                    </a:xfrm>
+                    <a:prstGeom prst="rect">
+                      <a:avLst/>
+                    </a:prstGeom>
+                    <a:noFill/>
+                    <a:ln>
+                      <a:noFill/>
+                    </a:ln>
+                  </pic:spPr>
+                </pic:pic>
+              </a:graphicData>
+            </a:graphic>
+          </wp:inline>
+        </w:drawing>
+      </w:r>
+    </w:p>
+    <w:p>
+      <w:pPr>
+        <w:pStyle w:val="NoSpacing"/>
+        <w:rPr>
+          <w:b/>
+        </w:rPr>
+      </w:pPr>
+    </w:p>
+    <w:p>
+      <w:pPr>
+        <w:pStyle w:val="NoSpacing"/>
+      </w:pPr>
+      <w:r>
+        <w:t>This diagram illustrates the use case where a student looks up a professor by their last name, chooses the professor they are looking for, and then is able to view their reviews.</w:t>
+      </w:r>
+    </w:p>
+    <w:p>
+      <w:pPr>
+        <w:pStyle w:val="NoSpacing"/>
+      </w:pPr>
+    </w:p>
+    <w:p>
+      <w:pPr>
+        <w:pStyle w:val="NoSpacing"/>
+      </w:pPr>
+    </w:p>
+    <w:p>
+      <w:pPr>
+        <w:pStyle w:val="NoSpacing"/>
+      </w:pPr>
+      <w:r>
+        <w:rPr>
+          <w:noProof/>
+        </w:rPr>
+        <w:drawing>
+          <wp:inline distT="0" distB="0" distL="0" distR="0" wp14:anchorId="33AD476A" wp14:editId="19996A94">
+            <wp:extent cx="5943600" cy="3337848"/>
+            <wp:effectExtent l="0" t="0" r="0" b="0"/>
+            <wp:docPr id="8" name="Picture 8" descr="C:\Users\Alan Donham\Desktop\DropGrade\Documents\Screenshots\Seq Diagrams\View Teacher Database by Dept New.png"/>
+            <wp:cNvGraphicFramePr>
+              <a:graphicFrameLocks xmlns:a="http://schemas.openxmlformats.org/drawingml/2006/main" noChangeAspect="1"/>
+            </wp:cNvGraphicFramePr>
+            <a:graphic xmlns:a="http://schemas.openxmlformats.org/drawingml/2006/main">
+              <a:graphicData uri="http://schemas.openxmlformats.org/drawingml/2006/picture">
+                <pic:pic xmlns:pic="http://schemas.openxmlformats.org/drawingml/2006/picture">
+                  <pic:nvPicPr>
+                    <pic:cNvPr id="0" name="Picture 5" descr="C:\Users\Alan Donham\Desktop\DropGrade\Documents\Screenshots\Seq Diagrams\View Teacher Database by Dept New.png"/>
+                    <pic:cNvPicPr>
+                      <a:picLocks noChangeAspect="1" noChangeArrowheads="1"/>
+                    </pic:cNvPicPr>
+                  </pic:nvPicPr>
+                  <pic:blipFill>
+                    <a:blip r:embed="rId22">
+                      <a:extLst>
+                        <a:ext uri="{28A0092B-C50C-407E-A947-70E740481C1C}">
+                          <a14:useLocalDpi xmlns:a14="http://schemas.microsoft.com/office/drawing/2010/main" val="0"/>
+                        </a:ext>
+                      </a:extLst>
+                    </a:blip>
+                    <a:srcRect/>
+                    <a:stretch>
+                      <a:fillRect/>
+                    </a:stretch>
+                  </pic:blipFill>
+                  <pic:spPr bwMode="auto">
+                    <a:xfrm>
+                      <a:off x="0" y="0"/>
+                      <a:ext cx="5943600" cy="3337848"/>
+                    </a:xfrm>
+                    <a:prstGeom prst="rect">
+                      <a:avLst/>
+                    </a:prstGeom>
+                    <a:noFill/>
+                    <a:ln>
+                      <a:noFill/>
+                    </a:ln>
+                  </pic:spPr>
+                </pic:pic>
+              </a:graphicData>
+            </a:graphic>
+          </wp:inline>
+        </w:drawing>
+      </w:r>
+    </w:p>
+    <w:p>
+      <w:pPr>
+        <w:pStyle w:val="NoSpacing"/>
+      </w:pPr>
+    </w:p>
+    <w:p>
+      <w:pPr>
+        <w:pStyle w:val="NoSpacing"/>
+      </w:pPr>
+      <w:r>
+        <w:t>This diagram illustrates the use can where a student selects a professor from the database by searching the department the professor is a member of. They are then able to view the professor’s review.</w:t>
+      </w:r>
+    </w:p>
+    <w:p>
+      <w:pPr>
+        <w:pStyle w:val="NoSpacing"/>
+      </w:pPr>
+      <w:r>
+        <w:rPr>
+          <w:noProof/>
+        </w:rPr>
+        <w:lastRenderedPageBreak/>
+        <w:drawing>
+          <wp:inline distT="0" distB="0" distL="0" distR="0" wp14:anchorId="0471025F" wp14:editId="7E749D3F">
+            <wp:extent cx="6412469" cy="3421577"/>
+            <wp:effectExtent l="0" t="0" r="0" b="0"/>
+            <wp:docPr id="7" name="Picture 7" descr="C:\Users\Alan Donham\Desktop\DropGrade\Documents\Screenshots\Seq Diagrams\Report Comment New.png"/>
+            <wp:cNvGraphicFramePr>
+              <a:graphicFrameLocks xmlns:a="http://schemas.openxmlformats.org/drawingml/2006/main" noChangeAspect="1"/>
+            </wp:cNvGraphicFramePr>
+            <a:graphic xmlns:a="http://schemas.openxmlformats.org/drawingml/2006/main">
+              <a:graphicData uri="http://schemas.openxmlformats.org/drawingml/2006/picture">
+                <pic:pic xmlns:pic="http://schemas.openxmlformats.org/drawingml/2006/picture">
+                  <pic:nvPicPr>
+                    <pic:cNvPr id="0" name="Picture 4" descr="C:\Users\Alan Donham\Desktop\DropGrade\Documents\Screenshots\Seq Diagrams\Report Comment New.png"/>
+                    <pic:cNvPicPr>
+                      <a:picLocks noChangeAspect="1" noChangeArrowheads="1"/>
+                    </pic:cNvPicPr>
+                  </pic:nvPicPr>
+                  <pic:blipFill>
+                    <a:blip r:embed="rId23">
+                      <a:extLst>
+                        <a:ext uri="{28A0092B-C50C-407E-A947-70E740481C1C}">
+                          <a14:useLocalDpi xmlns:a14="http://schemas.microsoft.com/office/drawing/2010/main" val="0"/>
+                        </a:ext>
+                      </a:extLst>
+                    </a:blip>
+                    <a:srcRect/>
+                    <a:stretch>
+                      <a:fillRect/>
+                    </a:stretch>
+                  </pic:blipFill>
+                  <pic:spPr bwMode="auto">
+                    <a:xfrm>
+                      <a:off x="0" y="0"/>
+                      <a:ext cx="6428209" cy="3429975"/>
+                    </a:xfrm>
+                    <a:prstGeom prst="rect">
+                      <a:avLst/>
+                    </a:prstGeom>
+                    <a:noFill/>
+                    <a:ln>
+                      <a:noFill/>
+                    </a:ln>
+                  </pic:spPr>
+                </pic:pic>
+              </a:graphicData>
+            </a:graphic>
+          </wp:inline>
+        </w:drawing>
+      </w:r>
+    </w:p>
+    <w:p>
+      <w:pPr>
+        <w:pStyle w:val="NoSpacing"/>
+      </w:pPr>
+      <w:r>
+        <w:t>This diagram illustrates the use case where an incorrect or inappropriate review comment has been created.  The user is able to report the review and if it receives enough reports it will be deleted.</w:t>
+      </w:r>
+    </w:p>
+    <w:p>
+      <w:pPr>
+        <w:pStyle w:val="NoSpacing"/>
+      </w:pPr>
+    </w:p>
+    <w:p>
+      <w:pPr>
+        <w:pStyle w:val="NoSpacing"/>
+      </w:pPr>
+    </w:p>
+    <w:p>
+      <w:pPr>
+        <w:pStyle w:val="NoSpacing"/>
+      </w:pPr>
+    </w:p>
+    <w:p>
+      <w:pPr>
+        <w:pStyle w:val="NoSpacing"/>
+      </w:pPr>
+    </w:p>
+    <w:p>
+      <w:pPr>
+        <w:pStyle w:val="NoSpacing"/>
+      </w:pPr>
+      <w:r>
+        <w:rPr>
+          <w:noProof/>
+        </w:rPr>
+        <w:drawing>
+          <wp:inline distT="0" distB="0" distL="0" distR="0" wp14:anchorId="468DB970" wp14:editId="460FE922">
+            <wp:extent cx="5943600" cy="3314801"/>
+            <wp:effectExtent l="0" t="0" r="0" b="0"/>
+            <wp:docPr id="6" name="Picture 6" descr="C:\Users\Alan Donham\Desktop\DropGrade\Documents\Screenshots\Seq Diagrams\Login.png"/>
+            <wp:cNvGraphicFramePr>
+              <a:graphicFrameLocks xmlns:a="http://schemas.openxmlformats.org/drawingml/2006/main" noChangeAspect="1"/>
+            </wp:cNvGraphicFramePr>
+            <a:graphic xmlns:a="http://schemas.openxmlformats.org/drawingml/2006/main">
+              <a:graphicData uri="http://schemas.openxmlformats.org/drawingml/2006/picture">
+                <pic:pic xmlns:pic="http://schemas.openxmlformats.org/drawingml/2006/picture">
+                  <pic:nvPicPr>
+                    <pic:cNvPr id="0" name="Picture 3" descr="C:\Users\Alan Donham\Desktop\DropGrade\Documents\Screenshots\Seq Diagrams\Login.png"/>
+                    <pic:cNvPicPr>
+                      <a:picLocks noChangeAspect="1" noChangeArrowheads="1"/>
+                    </pic:cNvPicPr>
+                  </pic:nvPicPr>
+                  <pic:blipFill>
+                    <a:blip r:embed="rId24">
+                      <a:extLst>
+                        <a:ext uri="{28A0092B-C50C-407E-A947-70E740481C1C}">
+                          <a14:useLocalDpi xmlns:a14="http://schemas.microsoft.com/office/drawing/2010/main" val="0"/>
+                        </a:ext>
+                      </a:extLst>
+                    </a:blip>
+                    <a:srcRect/>
+                    <a:stretch>
+                      <a:fillRect/>
+                    </a:stretch>
+                  </pic:blipFill>
+                  <pic:spPr bwMode="auto">
+                    <a:xfrm>
+                      <a:off x="0" y="0"/>
+                      <a:ext cx="5943600" cy="3314801"/>
+                    </a:xfrm>
+                    <a:prstGeom prst="rect">
+                      <a:avLst/>
+                    </a:prstGeom>
+                    <a:noFill/>
+                    <a:ln>
+                      <a:noFill/>
+                    </a:ln>
+                  </pic:spPr>
+                </pic:pic>
+              </a:graphicData>
+            </a:graphic>
+          </wp:inline>
+        </w:drawing>
+      </w:r>
+    </w:p>
+    <w:p>
+      <w:pPr>
+        <w:pStyle w:val="NoSpacing"/>
+      </w:pPr>
+    </w:p>
+    <w:p>
+      <w:pPr>
+        <w:pStyle w:val="NoSpacing"/>
+      </w:pPr>
+      <w:r>
+        <w:t>Tis diagram illustrates the login process for our application.  It will be basic but functional.</w:t>
+      </w:r>
+    </w:p>
+    <w:p>
+      <w:pPr>
+        <w:pStyle w:val="NoSpacing"/>
+        <w:rPr>
+          <w:b/>
+        </w:rPr>
+      </w:pPr>
+      <w:r>
+        <w:rPr>
+          <w:b/>
+          <w:noProof/>
+        </w:rPr>
+        <w:lastRenderedPageBreak/>
+        <w:drawing>
+          <wp:inline distT="0" distB="0" distL="0" distR="0" wp14:anchorId="4F40B222" wp14:editId="7FFE97B1">
+            <wp:extent cx="5320030" cy="4880610"/>
+            <wp:effectExtent l="0" t="0" r="0" b="0"/>
+            <wp:docPr id="3" name="Picture 3" descr="C:\Users\Alan Donham\Desktop\DropGrade\Documents\Screenshots\Seq Diagrams\edit_syllabus.PNG"/>
+            <wp:cNvGraphicFramePr>
+              <a:graphicFrameLocks xmlns:a="http://schemas.openxmlformats.org/drawingml/2006/main" noChangeAspect="1"/>
+            </wp:cNvGraphicFramePr>
+            <a:graphic xmlns:a="http://schemas.openxmlformats.org/drawingml/2006/main">
+              <a:graphicData uri="http://schemas.openxmlformats.org/drawingml/2006/picture">
+                <pic:pic xmlns:pic="http://schemas.openxmlformats.org/drawingml/2006/picture">
+                  <pic:nvPicPr>
+                    <pic:cNvPr id="0" name="Picture 1" descr="C:\Users\Alan Donham\Desktop\DropGrade\Documents\Screenshots\Seq Diagrams\edit_syllabus.PNG"/>
+                    <pic:cNvPicPr>
+                      <a:picLocks noChangeAspect="1" noChangeArrowheads="1"/>
+                    </pic:cNvPicPr>
+                  </pic:nvPicPr>
+                  <pic:blipFill>
+                    <a:blip r:embed="rId25">
+                      <a:extLst>
+                        <a:ext uri="{28A0092B-C50C-407E-A947-70E740481C1C}">
+                          <a14:useLocalDpi xmlns:a14="http://schemas.microsoft.com/office/drawing/2010/main" val="0"/>
+                        </a:ext>
+                      </a:extLst>
+                    </a:blip>
+                    <a:srcRect/>
+                    <a:stretch>
+                      <a:fillRect/>
+                    </a:stretch>
+                  </pic:blipFill>
+                  <pic:spPr bwMode="auto">
+                    <a:xfrm>
+                      <a:off x="0" y="0"/>
+                      <a:ext cx="5320030" cy="4880610"/>
+                    </a:xfrm>
+                    <a:prstGeom prst="rect">
+                      <a:avLst/>
+                    </a:prstGeom>
+                    <a:noFill/>
+                    <a:ln>
+                      <a:noFill/>
+                    </a:ln>
+                  </pic:spPr>
+                </pic:pic>
+              </a:graphicData>
+            </a:graphic>
+          </wp:inline>
+        </w:drawing>
+      </w:r>
+    </w:p>
+    <w:p>
+      <w:pPr>
+        <w:pStyle w:val="NoSpacing"/>
+        <w:rPr>
+          <w:b/>
+        </w:rPr>
+      </w:pPr>
+    </w:p>
+    <w:p>
+      <w:pPr>
+        <w:pStyle w:val="NoSpacing"/>
+      </w:pPr>
+      <w:r>
+        <w:t xml:space="preserve">This diagram illustrates how the user will edit the syllabus information per course.  They will be able to enter the information about the class for each syllabus so it can be saved to the database and reused by other users.  </w:t>
+      </w:r>
       <w:bookmarkStart w:id="0" w:name="_GoBack"/>
       <w:bookmarkEnd w:id="0"/>
     </w:p>
-    <w:p>
-      <w:pPr>
-        <w:pStyle w:val="NoSpacing"/>
-        <w:rPr>
-          <w:b/>
-        </w:rPr>
-      </w:pPr>
-    </w:p>
     <w:sectPr>
-      <w:headerReference w:type="default" r:id="rId19"/>
+      <w:headerReference w:type="default" r:id="rId26"/>
       <w:pgSz w:w="12240" w:h="15840"/>
       <w:pgMar w:top="1440" w:right="1440" w:bottom="1440" w:left="1440" w:header="720" w:footer="720" w:gutter="0"/>
       <w:cols w:space="720"/>
@@ -3199,7 +3817,7 @@
             <w:bCs/>
             <w:noProof/>
           </w:rPr>
-          <w:t>6</w:t>
+          <w:t>22</w:t>
         </w:r>
         <w:r>
           <w:rPr>

</xml_diff>

<commit_message>
Updated Design doc with seq diagrams
</commit_message>
<xml_diff>
--- a/Documents/Documents/Requirements Documentation.docx
+++ b/Documents/Documents/Requirements Documentation.docx
@@ -103,16 +103,8 @@
         <w:rPr>
           <w:color w:val="943634" w:themeColor="accent2" w:themeShade="BF"/>
         </w:rPr>
-        <w:t xml:space="preserve">Developed by: Alan Donham, Madison McHam, Shane Peters, and Nick </w:t>
-      </w:r>
-      <w:proofErr w:type="spellStart"/>
-      <w:r>
-        <w:rPr>
-          <w:color w:val="943634" w:themeColor="accent2" w:themeShade="BF"/>
-        </w:rPr>
-        <w:t>Levert</w:t>
-      </w:r>
-      <w:proofErr w:type="spellEnd"/>
+        <w:t>Developed by: Alan Donham, Madison McHam, Shane Peters, and Nick Levert</w:t>
+      </w:r>
     </w:p>
     <w:p/>
     <w:p>
@@ -359,14 +351,70 @@
             <w:tcW w:w="1497" w:type="pct"/>
           </w:tcPr>
           <w:p>
+            <w:r>
+              <w:t xml:space="preserve">    16</w:t>
+            </w:r>
+          </w:p>
+          <w:p>
             <w:pPr>
               <w:rPr>
                 <w:rStyle w:val="SubtleEmphasis"/>
               </w:rPr>
             </w:pPr>
+          </w:p>
+        </w:tc>
+      </w:tr>
+      <w:tr>
+        <w:trPr>
+          <w:trHeight w:val="887"/>
+        </w:trPr>
+        <w:tc>
+          <w:tcPr>
+            <w:tcW w:w="3503" w:type="pct"/>
+            <w:noWrap/>
+          </w:tcPr>
+          <w:p>
             <w:r>
-              <w:t xml:space="preserve">    16</w:t>
+              <w:t>Detailed Class Diagram</w:t>
             </w:r>
+          </w:p>
+        </w:tc>
+        <w:tc>
+          <w:tcPr>
+            <w:tcW w:w="1497" w:type="pct"/>
+          </w:tcPr>
+          <w:p>
+            <w:r>
+              <w:t xml:space="preserve">    17</w:t>
+            </w:r>
+          </w:p>
+        </w:tc>
+      </w:tr>
+      <w:tr>
+        <w:trPr>
+          <w:trHeight w:val="887"/>
+        </w:trPr>
+        <w:tc>
+          <w:tcPr>
+            <w:tcW w:w="3503" w:type="pct"/>
+            <w:noWrap/>
+          </w:tcPr>
+          <w:p>
+            <w:r>
+              <w:t>Sequence Diagrams</w:t>
+            </w:r>
+          </w:p>
+        </w:tc>
+        <w:tc>
+          <w:tcPr>
+            <w:tcW w:w="1497" w:type="pct"/>
+          </w:tcPr>
+          <w:p>
+            <w:r>
+              <w:t xml:space="preserve">    18</w:t>
+            </w:r>
+            <w:bookmarkStart w:id="0" w:name="_GoBack"/>
+            <w:bookmarkEnd w:id="0"/>
           </w:p>
         </w:tc>
       </w:tr>
@@ -513,16 +561,8 @@
         <w:rPr>
           <w:color w:val="000000" w:themeColor="text1"/>
         </w:rPr>
-        <w:t xml:space="preserve">9/16/15 – Add use case diagrams – Nick </w:t>
-      </w:r>
-      <w:proofErr w:type="spellStart"/>
-      <w:r>
-        <w:rPr>
-          <w:color w:val="000000" w:themeColor="text1"/>
-        </w:rPr>
-        <w:t>Levert</w:t>
-      </w:r>
-      <w:proofErr w:type="spellEnd"/>
+        <w:t>9/16/15 – Add use case diagrams – Nick Levert</w:t>
+      </w:r>
     </w:p>
     <w:p>
       <w:pPr>
@@ -581,16 +621,8 @@
         <w:rPr>
           <w:color w:val="000000" w:themeColor="text1"/>
         </w:rPr>
-        <w:t xml:space="preserve">9/18/15 – Added activity diagrams – Shane Peters and Nick </w:t>
-      </w:r>
-      <w:proofErr w:type="spellStart"/>
-      <w:r>
-        <w:rPr>
-          <w:color w:val="000000" w:themeColor="text1"/>
-        </w:rPr>
-        <w:t>Levert</w:t>
-      </w:r>
-      <w:proofErr w:type="spellEnd"/>
+        <w:t>9/18/15 – Added activity diagrams – Shane Peters and Nick Levert</w:t>
+      </w:r>
     </w:p>
     <w:p>
       <w:pPr>
@@ -661,6 +693,7 @@
         <w:rPr>
           <w:color w:val="000000" w:themeColor="text1"/>
         </w:rPr>
+        <w:lastRenderedPageBreak/>
         <w:t>10/1/15 – Updated to accommodate faults</w:t>
       </w:r>
       <w:r>
@@ -728,15 +761,7 @@
         <w:ind w:left="720" w:firstLine="720"/>
       </w:pPr>
       <w:r>
-        <w:t xml:space="preserve">This document will provide all the necessary information on the requirements necessary for development of the </w:t>
-      </w:r>
-      <w:proofErr w:type="spellStart"/>
-      <w:r>
-        <w:t>DropGrade</w:t>
-      </w:r>
-      <w:proofErr w:type="spellEnd"/>
-      <w:r>
-        <w:t xml:space="preserve"> application.</w:t>
+        <w:t>This document will provide all the necessary information on the requirements necessary for development of the DropGrade application.</w:t>
       </w:r>
     </w:p>
     <w:p>
@@ -954,7 +979,6 @@
       <w:pPr>
         <w:ind w:firstLine="630"/>
       </w:pPr>
-      <w:proofErr w:type="gramStart"/>
       <w:r>
         <w:rPr>
           <w:u w:val="single"/>
@@ -962,11 +986,7 @@
         <w:t xml:space="preserve">Required </w:t>
       </w:r>
       <w:r>
-        <w:t xml:space="preserve"> -</w:t>
-      </w:r>
-      <w:proofErr w:type="gramEnd"/>
-      <w:r>
-        <w:t xml:space="preserve"> A requirement listed as required </w:t>
+        <w:t xml:space="preserve"> - A requirement listed as required </w:t>
       </w:r>
       <w:r>
         <w:t>is seen as a requirement for completion</w:t>
@@ -1024,6 +1044,7 @@
         </w:numPr>
       </w:pPr>
       <w:r>
+        <w:lastRenderedPageBreak/>
         <w:t>Students at The University of Alabama (User)</w:t>
       </w:r>
     </w:p>
@@ -1208,15 +1229,7 @@
         <w:jc w:val="left"/>
       </w:pPr>
       <w:r>
-        <w:t xml:space="preserve">This application is intended to serve as a grade calculator and teacher-rating tool. Users will be asked to enter a class and </w:t>
-      </w:r>
-      <w:proofErr w:type="gramStart"/>
-      <w:r>
-        <w:t>it’s</w:t>
-      </w:r>
-      <w:proofErr w:type="gramEnd"/>
-      <w:r>
-        <w:t xml:space="preserve"> syllabus information. As the users progress through the school term they will input their grades into the app and track their overall course grade. At the conclusion of the course the user will be asked to rate and give a description of their course instructor(s).  </w:t>
+        <w:t xml:space="preserve">This application is intended to serve as a grade calculator and teacher-rating tool. Users will be asked to enter a class and it’s syllabus information. As the users progress through the school term they will input their grades into the app and track their overall course grade. At the conclusion of the course the user will be asked to rate and give a description of their course instructor(s).  </w:t>
       </w:r>
     </w:p>
     <w:p>
@@ -1401,7 +1414,6 @@
         <w:rPr>
           <w:b/>
         </w:rPr>
-        <w:lastRenderedPageBreak/>
         <w:t xml:space="preserve">Functional </w:t>
       </w:r>
       <w:r>
@@ -2021,6 +2033,7 @@
           </w:tcPr>
           <w:p>
             <w:r>
+              <w:lastRenderedPageBreak/>
               <w:t>App must not drain battery</w:t>
             </w:r>
           </w:p>
@@ -2058,7 +2071,6 @@
         <w:rPr>
           <w:b/>
         </w:rPr>
-        <w:lastRenderedPageBreak/>
         <w:t>Class Diagram</w:t>
       </w:r>
     </w:p>
@@ -2202,18 +2214,18 @@
         <w:rPr>
           <w:b/>
         </w:rPr>
+        <w:t>Activity Diagrams</w:t>
+      </w:r>
+    </w:p>
+    <w:p>
+      <w:pPr>
+        <w:ind w:left="720"/>
+      </w:pPr>
+      <w:r>
+        <w:rPr>
+          <w:noProof/>
+        </w:rPr>
         <w:lastRenderedPageBreak/>
-        <w:t>Activity Diagrams</w:t>
-      </w:r>
-    </w:p>
-    <w:p>
-      <w:pPr>
-        <w:ind w:left="720"/>
-      </w:pPr>
-      <w:r>
-        <w:rPr>
-          <w:noProof/>
-        </w:rPr>
         <w:drawing>
           <wp:inline distT="0" distB="0" distL="0" distR="0" wp14:anchorId="370EBD4F" wp14:editId="4B815E09">
             <wp:extent cx="4414344" cy="6877833"/>
@@ -3029,15 +3041,13 @@
         <w:t xml:space="preserve"> stores all of the information under the user class, which will allow us to </w:t>
       </w:r>
       <w:r>
-        <w:t xml:space="preserve">integrate this into our database seamlessly by using the user ID as a means of uniquely accessing all the data needed.  These classes all will also have the functionality needed to manipulate, get, and set the data stored in order to allow our application to work.  Along with this, the classes will also perform the calculations required to provide our users with </w:t>
-      </w:r>
-      <w:proofErr w:type="gramStart"/>
-      <w:r>
-        <w:t>the what</w:t>
-      </w:r>
-      <w:proofErr w:type="gramEnd"/>
-      <w:r>
-        <w:t xml:space="preserve"> if situations and their class averages.  In order to save storage space and reduce database complexity, we will perform each calculation in real time rather than storing the calculated values </w:t>
+        <w:t xml:space="preserve">integrate this into our database seamlessly by using the user ID as a means of uniquely accessing all the data needed.  These classes all will also have the functionality needed to manipulate, get, and set the data stored in order to allow our application to work.  Along with this, the classes will also perform the calculations required to </w:t>
+      </w:r>
+      <w:r>
+        <w:t>provide our users with the what-</w:t>
+      </w:r>
+      <w:r>
+        <w:t xml:space="preserve">if situations and their class averages.  In order to save storage space and reduce database complexity, we will perform each calculation in real time rather than storing the calculated values </w:t>
       </w:r>
       <w:r>
         <w:t>for later use.  This should not affect performance though since the calculations required should be relatively simple and since the amount of calculations being performed will be relatively small.  We are confident in this design and believe that it will allow our code to be very readable as well as easy to manage and efficient.</w:t>
@@ -3115,34 +3125,11 @@
     <w:p>
       <w:pPr>
         <w:pStyle w:val="NoSpacing"/>
-        <w:ind w:left="360"/>
-        <w:rPr>
-          <w:b/>
-        </w:rPr>
       </w:pPr>
     </w:p>
     <w:p>
       <w:pPr>
         <w:pStyle w:val="NoSpacing"/>
-        <w:ind w:left="360"/>
-        <w:rPr>
-          <w:b/>
-        </w:rPr>
-      </w:pPr>
-    </w:p>
-    <w:p>
-      <w:pPr>
-        <w:pStyle w:val="NoSpacing"/>
-        <w:ind w:left="360"/>
-        <w:rPr>
-          <w:b/>
-        </w:rPr>
-      </w:pPr>
-    </w:p>
-    <w:p>
-      <w:pPr>
-        <w:pStyle w:val="NoSpacing"/>
-        <w:ind w:left="360"/>
         <w:rPr>
           <w:b/>
         </w:rPr>
@@ -3152,163 +3139,6 @@
           <w:b/>
           <w:noProof/>
         </w:rPr>
-        <w:drawing>
-          <wp:inline distT="0" distB="0" distL="0" distR="0" wp14:anchorId="419FE32A" wp14:editId="2DDA949B">
-            <wp:extent cx="5943600" cy="3944675"/>
-            <wp:effectExtent l="0" t="0" r="0" b="0"/>
-            <wp:docPr id="11" name="Picture 11" descr="C:\Users\Alan Donham\Desktop\DropGrade\Documents\Screenshots\Seq Diagrams\View_Teacher_Database_Sequence.png"/>
-            <wp:cNvGraphicFramePr>
-              <a:graphicFrameLocks xmlns:a="http://schemas.openxmlformats.org/drawingml/2006/main" noChangeAspect="1"/>
-            </wp:cNvGraphicFramePr>
-            <a:graphic xmlns:a="http://schemas.openxmlformats.org/drawingml/2006/main">
-              <a:graphicData uri="http://schemas.openxmlformats.org/drawingml/2006/picture">
-                <pic:pic xmlns:pic="http://schemas.openxmlformats.org/drawingml/2006/picture">
-                  <pic:nvPicPr>
-                    <pic:cNvPr id="0" name="Picture 8" descr="C:\Users\Alan Donham\Desktop\DropGrade\Documents\Screenshots\Seq Diagrams\View_Teacher_Database_Sequence.png"/>
-                    <pic:cNvPicPr>
-                      <a:picLocks noChangeAspect="1" noChangeArrowheads="1"/>
-                    </pic:cNvPicPr>
-                  </pic:nvPicPr>
-                  <pic:blipFill>
-                    <a:blip r:embed="rId19">
-                      <a:extLst>
-                        <a:ext uri="{28A0092B-C50C-407E-A947-70E740481C1C}">
-                          <a14:useLocalDpi xmlns:a14="http://schemas.microsoft.com/office/drawing/2010/main" val="0"/>
-                        </a:ext>
-                      </a:extLst>
-                    </a:blip>
-                    <a:srcRect/>
-                    <a:stretch>
-                      <a:fillRect/>
-                    </a:stretch>
-                  </pic:blipFill>
-                  <pic:spPr bwMode="auto">
-                    <a:xfrm>
-                      <a:off x="0" y="0"/>
-                      <a:ext cx="5943600" cy="3944675"/>
-                    </a:xfrm>
-                    <a:prstGeom prst="rect">
-                      <a:avLst/>
-                    </a:prstGeom>
-                    <a:noFill/>
-                    <a:ln>
-                      <a:noFill/>
-                    </a:ln>
-                  </pic:spPr>
-                </pic:pic>
-              </a:graphicData>
-            </a:graphic>
-          </wp:inline>
-        </w:drawing>
-      </w:r>
-    </w:p>
-    <w:p>
-      <w:pPr>
-        <w:pStyle w:val="NoSpacing"/>
-        <w:ind w:left="360"/>
-      </w:pPr>
-    </w:p>
-    <w:p>
-      <w:pPr>
-        <w:pStyle w:val="NoSpacing"/>
-        <w:ind w:left="360"/>
-      </w:pPr>
-      <w:r>
-        <w:t xml:space="preserve">This diagram illustrates the use case where a student is looking up a </w:t>
-      </w:r>
-      <w:r>
-        <w:t>professor</w:t>
-      </w:r>
-      <w:r>
-        <w:t xml:space="preserve"> in the database and then chooses to rate the </w:t>
-      </w:r>
-      <w:r>
-        <w:t>professor</w:t>
-      </w:r>
-      <w:r>
-        <w:t>.  There are many categories available to filter the teachers.</w:t>
-      </w:r>
-    </w:p>
-    <w:p>
-      <w:pPr>
-        <w:pStyle w:val="NoSpacing"/>
-      </w:pPr>
-      <w:r>
-        <w:rPr>
-          <w:noProof/>
-        </w:rPr>
-        <w:lastRenderedPageBreak/>
-        <w:drawing>
-          <wp:inline distT="0" distB="0" distL="0" distR="0" wp14:anchorId="5B8011DD" wp14:editId="5B3A1FBA">
-            <wp:extent cx="6175037" cy="5033674"/>
-            <wp:effectExtent l="0" t="0" r="0" b="0"/>
-            <wp:docPr id="10" name="Picture 10" descr="C:\Users\Alan Donham\Desktop\DropGrade\Documents\Screenshots\Seq Diagrams\View_Potential_Grades_Sequence_Diagram.png"/>
-            <wp:cNvGraphicFramePr>
-              <a:graphicFrameLocks xmlns:a="http://schemas.openxmlformats.org/drawingml/2006/main" noChangeAspect="1"/>
-            </wp:cNvGraphicFramePr>
-            <a:graphic xmlns:a="http://schemas.openxmlformats.org/drawingml/2006/main">
-              <a:graphicData uri="http://schemas.openxmlformats.org/drawingml/2006/picture">
-                <pic:pic xmlns:pic="http://schemas.openxmlformats.org/drawingml/2006/picture">
-                  <pic:nvPicPr>
-                    <pic:cNvPr id="0" name="Picture 7" descr="C:\Users\Alan Donham\Desktop\DropGrade\Documents\Screenshots\Seq Diagrams\View_Potential_Grades_Sequence_Diagram.png"/>
-                    <pic:cNvPicPr>
-                      <a:picLocks noChangeAspect="1" noChangeArrowheads="1"/>
-                    </pic:cNvPicPr>
-                  </pic:nvPicPr>
-                  <pic:blipFill>
-                    <a:blip r:embed="rId20">
-                      <a:extLst>
-                        <a:ext uri="{28A0092B-C50C-407E-A947-70E740481C1C}">
-                          <a14:useLocalDpi xmlns:a14="http://schemas.microsoft.com/office/drawing/2010/main" val="0"/>
-                        </a:ext>
-                      </a:extLst>
-                    </a:blip>
-                    <a:srcRect/>
-                    <a:stretch>
-                      <a:fillRect/>
-                    </a:stretch>
-                  </pic:blipFill>
-                  <pic:spPr bwMode="auto">
-                    <a:xfrm>
-                      <a:off x="0" y="0"/>
-                      <a:ext cx="6182500" cy="5039758"/>
-                    </a:xfrm>
-                    <a:prstGeom prst="rect">
-                      <a:avLst/>
-                    </a:prstGeom>
-                    <a:noFill/>
-                    <a:ln>
-                      <a:noFill/>
-                    </a:ln>
-                  </pic:spPr>
-                </pic:pic>
-              </a:graphicData>
-            </a:graphic>
-          </wp:inline>
-        </w:drawing>
-      </w:r>
-      <w:r>
-        <w:t>This diagram illustrates the use case where a student uses the application to generate what-if scenarios to predict their final grade in a course.</w:t>
-      </w:r>
-    </w:p>
-    <w:p>
-      <w:pPr>
-        <w:pStyle w:val="NoSpacing"/>
-      </w:pPr>
-    </w:p>
-    <w:p>
-      <w:pPr>
-        <w:pStyle w:val="NoSpacing"/>
-        <w:rPr>
-          <w:b/>
-        </w:rPr>
-      </w:pPr>
-      <w:r>
-        <w:rPr>
-          <w:b/>
-          <w:noProof/>
-        </w:rPr>
-        <w:lastRenderedPageBreak/>
         <w:drawing>
           <wp:inline distT="0" distB="0" distL="0" distR="0" wp14:anchorId="7C52C963" wp14:editId="0F04DDA5">
             <wp:extent cx="5943600" cy="3179518"/>
@@ -3327,7 +3157,7 @@
                     </pic:cNvPicPr>
                   </pic:nvPicPr>
                   <pic:blipFill>
-                    <a:blip r:embed="rId21">
+                    <a:blip r:embed="rId19">
                       <a:extLst>
                         <a:ext uri="{28A0092B-C50C-407E-A947-70E740481C1C}">
                           <a14:useLocalDpi xmlns:a14="http://schemas.microsoft.com/office/drawing/2010/main" val="0"/>
@@ -3411,7 +3241,7 @@
                     </pic:cNvPicPr>
                   </pic:nvPicPr>
                   <pic:blipFill>
-                    <a:blip r:embed="rId22">
+                    <a:blip r:embed="rId20">
                       <a:extLst>
                         <a:ext uri="{28A0092B-C50C-407E-A947-70E740481C1C}">
                           <a14:useLocalDpi xmlns:a14="http://schemas.microsoft.com/office/drawing/2010/main" val="0"/>
@@ -3483,7 +3313,7 @@
                     </pic:cNvPicPr>
                   </pic:nvPicPr>
                   <pic:blipFill>
-                    <a:blip r:embed="rId23">
+                    <a:blip r:embed="rId21">
                       <a:extLst>
                         <a:ext uri="{28A0092B-C50C-407E-A947-70E740481C1C}">
                           <a14:useLocalDpi xmlns:a14="http://schemas.microsoft.com/office/drawing/2010/main" val="0"/>
@@ -3569,7 +3399,7 @@
                     </pic:cNvPicPr>
                   </pic:nvPicPr>
                   <pic:blipFill>
-                    <a:blip r:embed="rId24">
+                    <a:blip r:embed="rId22">
                       <a:extLst>
                         <a:ext uri="{28A0092B-C50C-407E-A947-70E740481C1C}">
                           <a14:useLocalDpi xmlns:a14="http://schemas.microsoft.com/office/drawing/2010/main" val="0"/>
@@ -3645,7 +3475,7 @@
                     </pic:cNvPicPr>
                   </pic:nvPicPr>
                   <pic:blipFill>
-                    <a:blip r:embed="rId25">
+                    <a:blip r:embed="rId23">
                       <a:extLst>
                         <a:ext uri="{28A0092B-C50C-407E-A947-70E740481C1C}">
                           <a14:useLocalDpi xmlns:a14="http://schemas.microsoft.com/office/drawing/2010/main" val="0"/>
@@ -3692,11 +3522,373 @@
       <w:r>
         <w:t xml:space="preserve">This diagram illustrates how the user will edit the syllabus information per course.  They will be able to enter the information about the class for each syllabus so it can be saved to the database and reused by other users.  </w:t>
       </w:r>
-      <w:bookmarkStart w:id="0" w:name="_GoBack"/>
-      <w:bookmarkEnd w:id="0"/>
+    </w:p>
+    <w:p>
+      <w:pPr>
+        <w:pStyle w:val="NoSpacing"/>
+      </w:pPr>
+      <w:r>
+        <w:rPr>
+          <w:noProof/>
+        </w:rPr>
+        <w:lastRenderedPageBreak/>
+        <w:drawing>
+          <wp:inline distT="0" distB="0" distL="0" distR="0">
+            <wp:extent cx="5943600" cy="3326949"/>
+            <wp:effectExtent l="0" t="0" r="0" b="0"/>
+            <wp:docPr id="5" name="Picture 5" descr="C:\Users\Alan Donham\Desktop\DropGrade\Documents\Seq Diagrams\View Potential Grades.png"/>
+            <wp:cNvGraphicFramePr>
+              <a:graphicFrameLocks xmlns:a="http://schemas.openxmlformats.org/drawingml/2006/main" noChangeAspect="1"/>
+            </wp:cNvGraphicFramePr>
+            <a:graphic xmlns:a="http://schemas.openxmlformats.org/drawingml/2006/main">
+              <a:graphicData uri="http://schemas.openxmlformats.org/drawingml/2006/picture">
+                <pic:pic xmlns:pic="http://schemas.openxmlformats.org/drawingml/2006/picture">
+                  <pic:nvPicPr>
+                    <pic:cNvPr id="0" name="Picture 1" descr="C:\Users\Alan Donham\Desktop\DropGrade\Documents\Seq Diagrams\View Potential Grades.png"/>
+                    <pic:cNvPicPr>
+                      <a:picLocks noChangeAspect="1" noChangeArrowheads="1"/>
+                    </pic:cNvPicPr>
+                  </pic:nvPicPr>
+                  <pic:blipFill>
+                    <a:blip r:embed="rId24">
+                      <a:extLst>
+                        <a:ext uri="{28A0092B-C50C-407E-A947-70E740481C1C}">
+                          <a14:useLocalDpi xmlns:a14="http://schemas.microsoft.com/office/drawing/2010/main" val="0"/>
+                        </a:ext>
+                      </a:extLst>
+                    </a:blip>
+                    <a:srcRect/>
+                    <a:stretch>
+                      <a:fillRect/>
+                    </a:stretch>
+                  </pic:blipFill>
+                  <pic:spPr bwMode="auto">
+                    <a:xfrm>
+                      <a:off x="0" y="0"/>
+                      <a:ext cx="5943600" cy="3326949"/>
+                    </a:xfrm>
+                    <a:prstGeom prst="rect">
+                      <a:avLst/>
+                    </a:prstGeom>
+                    <a:noFill/>
+                    <a:ln>
+                      <a:noFill/>
+                    </a:ln>
+                  </pic:spPr>
+                </pic:pic>
+              </a:graphicData>
+            </a:graphic>
+          </wp:inline>
+        </w:drawing>
+      </w:r>
+    </w:p>
+    <w:p>
+      <w:pPr>
+        <w:pStyle w:val="NoSpacing"/>
+      </w:pPr>
+    </w:p>
+    <w:p>
+      <w:pPr>
+        <w:pStyle w:val="NoSpacing"/>
+      </w:pPr>
+      <w:r>
+        <w:t>This sequence diagram illustrates the process for checking what-if scenarios to determine what the user’s grade can potentially be.</w:t>
+      </w:r>
+    </w:p>
+    <w:p>
+      <w:pPr>
+        <w:pStyle w:val="NoSpacing"/>
+      </w:pPr>
+    </w:p>
+    <w:p>
+      <w:pPr>
+        <w:pStyle w:val="NoSpacing"/>
+      </w:pPr>
+      <w:r>
+        <w:rPr>
+          <w:noProof/>
+        </w:rPr>
+        <w:drawing>
+          <wp:inline distT="0" distB="0" distL="0" distR="0" wp14:anchorId="491A6A4E" wp14:editId="156D214F">
+            <wp:extent cx="5008880" cy="3357245"/>
+            <wp:effectExtent l="0" t="0" r="0" b="0"/>
+            <wp:docPr id="15" name="Picture 15" descr="C:\Users\Alan Donham\Desktop\DropGrade\Documents\Screenshots\Seq Diagrams\Request Password.PNG"/>
+            <wp:cNvGraphicFramePr>
+              <a:graphicFrameLocks xmlns:a="http://schemas.openxmlformats.org/drawingml/2006/main" noChangeAspect="1"/>
+            </wp:cNvGraphicFramePr>
+            <a:graphic xmlns:a="http://schemas.openxmlformats.org/drawingml/2006/main">
+              <a:graphicData uri="http://schemas.openxmlformats.org/drawingml/2006/picture">
+                <pic:pic xmlns:pic="http://schemas.openxmlformats.org/drawingml/2006/picture">
+                  <pic:nvPicPr>
+                    <pic:cNvPr id="0" name="Picture 5" descr="C:\Users\Alan Donham\Desktop\DropGrade\Documents\Screenshots\Seq Diagrams\Request Password.PNG"/>
+                    <pic:cNvPicPr>
+                      <a:picLocks noChangeAspect="1" noChangeArrowheads="1"/>
+                    </pic:cNvPicPr>
+                  </pic:nvPicPr>
+                  <pic:blipFill>
+                    <a:blip r:embed="rId25">
+                      <a:extLst>
+                        <a:ext uri="{28A0092B-C50C-407E-A947-70E740481C1C}">
+                          <a14:useLocalDpi xmlns:a14="http://schemas.microsoft.com/office/drawing/2010/main" val="0"/>
+                        </a:ext>
+                      </a:extLst>
+                    </a:blip>
+                    <a:srcRect/>
+                    <a:stretch>
+                      <a:fillRect/>
+                    </a:stretch>
+                  </pic:blipFill>
+                  <pic:spPr bwMode="auto">
+                    <a:xfrm>
+                      <a:off x="0" y="0"/>
+                      <a:ext cx="5008880" cy="3357245"/>
+                    </a:xfrm>
+                    <a:prstGeom prst="rect">
+                      <a:avLst/>
+                    </a:prstGeom>
+                    <a:noFill/>
+                    <a:ln>
+                      <a:noFill/>
+                    </a:ln>
+                  </pic:spPr>
+                </pic:pic>
+              </a:graphicData>
+            </a:graphic>
+          </wp:inline>
+        </w:drawing>
+      </w:r>
+    </w:p>
+    <w:p>
+      <w:pPr>
+        <w:pStyle w:val="NoSpacing"/>
+      </w:pPr>
+      <w:r>
+        <w:t>This diagram illustrates the use case where a user will request to have their password emailed to them.  If the account specified exists it will be emailed to them.</w:t>
+      </w:r>
+    </w:p>
+    <w:p>
+      <w:pPr>
+        <w:pStyle w:val="NoSpacing"/>
+      </w:pPr>
+    </w:p>
+    <w:p>
+      <w:pPr>
+        <w:pStyle w:val="NoSpacing"/>
+      </w:pPr>
+    </w:p>
+    <w:p>
+      <w:pPr>
+        <w:pStyle w:val="NoSpacing"/>
+      </w:pPr>
+      <w:r>
+        <w:rPr>
+          <w:noProof/>
+        </w:rPr>
+        <w:lastRenderedPageBreak/>
+        <w:drawing>
+          <wp:inline distT="0" distB="0" distL="0" distR="0">
+            <wp:extent cx="5309235" cy="4776470"/>
+            <wp:effectExtent l="0" t="0" r="0" b="0"/>
+            <wp:docPr id="14" name="Picture 14" descr="C:\Users\Alan Donham\Desktop\DropGrade\Documents\Screenshots\Seq Diagrams\Rate Teacher.PNG"/>
+            <wp:cNvGraphicFramePr>
+              <a:graphicFrameLocks xmlns:a="http://schemas.openxmlformats.org/drawingml/2006/main" noChangeAspect="1"/>
+            </wp:cNvGraphicFramePr>
+            <a:graphic xmlns:a="http://schemas.openxmlformats.org/drawingml/2006/main">
+              <a:graphicData uri="http://schemas.openxmlformats.org/drawingml/2006/picture">
+                <pic:pic xmlns:pic="http://schemas.openxmlformats.org/drawingml/2006/picture">
+                  <pic:nvPicPr>
+                    <pic:cNvPr id="0" name="Picture 4" descr="C:\Users\Alan Donham\Desktop\DropGrade\Documents\Screenshots\Seq Diagrams\Rate Teacher.PNG"/>
+                    <pic:cNvPicPr>
+                      <a:picLocks noChangeAspect="1" noChangeArrowheads="1"/>
+                    </pic:cNvPicPr>
+                  </pic:nvPicPr>
+                  <pic:blipFill>
+                    <a:blip r:embed="rId26">
+                      <a:extLst>
+                        <a:ext uri="{28A0092B-C50C-407E-A947-70E740481C1C}">
+                          <a14:useLocalDpi xmlns:a14="http://schemas.microsoft.com/office/drawing/2010/main" val="0"/>
+                        </a:ext>
+                      </a:extLst>
+                    </a:blip>
+                    <a:srcRect/>
+                    <a:stretch>
+                      <a:fillRect/>
+                    </a:stretch>
+                  </pic:blipFill>
+                  <pic:spPr bwMode="auto">
+                    <a:xfrm>
+                      <a:off x="0" y="0"/>
+                      <a:ext cx="5309235" cy="4776470"/>
+                    </a:xfrm>
+                    <a:prstGeom prst="rect">
+                      <a:avLst/>
+                    </a:prstGeom>
+                    <a:noFill/>
+                    <a:ln>
+                      <a:noFill/>
+                    </a:ln>
+                  </pic:spPr>
+                </pic:pic>
+              </a:graphicData>
+            </a:graphic>
+          </wp:inline>
+        </w:drawing>
+      </w:r>
+    </w:p>
+    <w:p>
+      <w:pPr>
+        <w:pStyle w:val="NoSpacing"/>
+      </w:pPr>
+    </w:p>
+    <w:p>
+      <w:pPr>
+        <w:pStyle w:val="NoSpacing"/>
+      </w:pPr>
+      <w:r>
+        <w:t>This diagram illustrates the use case where a student rates their professor.  The student is able to search for the professor they wish to rate and enter their rating of them.</w:t>
+      </w:r>
+    </w:p>
+    <w:p>
+      <w:pPr>
+        <w:pStyle w:val="NoSpacing"/>
+      </w:pPr>
+    </w:p>
+    <w:p>
+      <w:pPr>
+        <w:pStyle w:val="NoSpacing"/>
+      </w:pPr>
+      <w:r>
+        <w:rPr>
+          <w:noProof/>
+        </w:rPr>
+        <w:lastRenderedPageBreak/>
+        <w:drawing>
+          <wp:inline distT="0" distB="0" distL="0" distR="0" wp14:anchorId="3707C0DE" wp14:editId="3F7ECC81">
+            <wp:extent cx="6455410" cy="4639945"/>
+            <wp:effectExtent l="0" t="0" r="0" b="0"/>
+            <wp:docPr id="13" name="Picture 13" descr="C:\Users\Alan Donham\Desktop\DropGrade\Documents\Screenshots\Seq Diagrams\Enter Grades.PNG"/>
+            <wp:cNvGraphicFramePr>
+              <a:graphicFrameLocks xmlns:a="http://schemas.openxmlformats.org/drawingml/2006/main" noChangeAspect="1"/>
+            </wp:cNvGraphicFramePr>
+            <a:graphic xmlns:a="http://schemas.openxmlformats.org/drawingml/2006/main">
+              <a:graphicData uri="http://schemas.openxmlformats.org/drawingml/2006/picture">
+                <pic:pic xmlns:pic="http://schemas.openxmlformats.org/drawingml/2006/picture">
+                  <pic:nvPicPr>
+                    <pic:cNvPr id="0" name="Picture 3" descr="C:\Users\Alan Donham\Desktop\DropGrade\Documents\Screenshots\Seq Diagrams\Enter Grades.PNG"/>
+                    <pic:cNvPicPr>
+                      <a:picLocks noChangeAspect="1" noChangeArrowheads="1"/>
+                    </pic:cNvPicPr>
+                  </pic:nvPicPr>
+                  <pic:blipFill>
+                    <a:blip r:embed="rId27">
+                      <a:extLst>
+                        <a:ext uri="{28A0092B-C50C-407E-A947-70E740481C1C}">
+                          <a14:useLocalDpi xmlns:a14="http://schemas.microsoft.com/office/drawing/2010/main" val="0"/>
+                        </a:ext>
+                      </a:extLst>
+                    </a:blip>
+                    <a:srcRect/>
+                    <a:stretch>
+                      <a:fillRect/>
+                    </a:stretch>
+                  </pic:blipFill>
+                  <pic:spPr bwMode="auto">
+                    <a:xfrm>
+                      <a:off x="0" y="0"/>
+                      <a:ext cx="6455410" cy="4639945"/>
+                    </a:xfrm>
+                    <a:prstGeom prst="rect">
+                      <a:avLst/>
+                    </a:prstGeom>
+                    <a:noFill/>
+                    <a:ln>
+                      <a:noFill/>
+                    </a:ln>
+                  </pic:spPr>
+                </pic:pic>
+              </a:graphicData>
+            </a:graphic>
+          </wp:inline>
+        </w:drawing>
+      </w:r>
+    </w:p>
+    <w:p>
+      <w:pPr>
+        <w:pStyle w:val="NoSpacing"/>
+      </w:pPr>
+      <w:r>
+        <w:t>This diagram illustrates the use case where a student enters grade for a course.  They will initially need to create a syllabus, otherwise they will not be able to enter their grades.</w:t>
+      </w:r>
+    </w:p>
+    <w:p>
+      <w:pPr>
+        <w:pStyle w:val="NoSpacing"/>
+      </w:pPr>
+      <w:r>
+        <w:rPr>
+          <w:noProof/>
+        </w:rPr>
+        <w:lastRenderedPageBreak/>
+        <w:drawing>
+          <wp:inline distT="0" distB="0" distL="0" distR="0">
+            <wp:extent cx="5499735" cy="4012565"/>
+            <wp:effectExtent l="0" t="0" r="0" b="0"/>
+            <wp:docPr id="12" name="Picture 12" descr="C:\Users\Alan Donham\Desktop\DropGrade\Documents\Screenshots\Seq Diagrams\createAccount.PNG"/>
+            <wp:cNvGraphicFramePr>
+              <a:graphicFrameLocks xmlns:a="http://schemas.openxmlformats.org/drawingml/2006/main" noChangeAspect="1"/>
+            </wp:cNvGraphicFramePr>
+            <a:graphic xmlns:a="http://schemas.openxmlformats.org/drawingml/2006/main">
+              <a:graphicData uri="http://schemas.openxmlformats.org/drawingml/2006/picture">
+                <pic:pic xmlns:pic="http://schemas.openxmlformats.org/drawingml/2006/picture">
+                  <pic:nvPicPr>
+                    <pic:cNvPr id="0" name="Picture 2" descr="C:\Users\Alan Donham\Desktop\DropGrade\Documents\Screenshots\Seq Diagrams\createAccount.PNG"/>
+                    <pic:cNvPicPr>
+                      <a:picLocks noChangeAspect="1" noChangeArrowheads="1"/>
+                    </pic:cNvPicPr>
+                  </pic:nvPicPr>
+                  <pic:blipFill>
+                    <a:blip r:embed="rId28">
+                      <a:extLst>
+                        <a:ext uri="{28A0092B-C50C-407E-A947-70E740481C1C}">
+                          <a14:useLocalDpi xmlns:a14="http://schemas.microsoft.com/office/drawing/2010/main" val="0"/>
+                        </a:ext>
+                      </a:extLst>
+                    </a:blip>
+                    <a:srcRect/>
+                    <a:stretch>
+                      <a:fillRect/>
+                    </a:stretch>
+                  </pic:blipFill>
+                  <pic:spPr bwMode="auto">
+                    <a:xfrm>
+                      <a:off x="0" y="0"/>
+                      <a:ext cx="5499735" cy="4012565"/>
+                    </a:xfrm>
+                    <a:prstGeom prst="rect">
+                      <a:avLst/>
+                    </a:prstGeom>
+                    <a:noFill/>
+                    <a:ln>
+                      <a:noFill/>
+                    </a:ln>
+                  </pic:spPr>
+                </pic:pic>
+              </a:graphicData>
+            </a:graphic>
+          </wp:inline>
+        </w:drawing>
+      </w:r>
+    </w:p>
+    <w:p>
+      <w:pPr>
+        <w:pStyle w:val="NoSpacing"/>
+      </w:pPr>
+      <w:r>
+        <w:t>This diagram illustrates the use case where a student creates their account.   The process will make sure no duplicate accounts are created and that the passwords entered match up.</w:t>
+      </w:r>
     </w:p>
     <w:sectPr>
-      <w:headerReference w:type="default" r:id="rId26"/>
+      <w:headerReference w:type="default" r:id="rId29"/>
       <w:pgSz w:w="12240" w:h="15840"/>
       <w:pgMar w:top="1440" w:right="1440" w:bottom="1440" w:left="1440" w:header="720" w:footer="720" w:gutter="0"/>
       <w:cols w:space="720"/>
@@ -3817,7 +4009,7 @@
             <w:bCs/>
             <w:noProof/>
           </w:rPr>
-          <w:t>22</w:t>
+          <w:t>21</w:t>
         </w:r>
         <w:r>
           <w:rPr>

</xml_diff>

<commit_message>
added one line to change log
</commit_message>
<xml_diff>
--- a/Documents/Documents/Requirements Documentation.docx
+++ b/Documents/Documents/Requirements Documentation.docx
@@ -1,6 +1,6 @@
 
 <file path=word/document.xml><?xml version="1.0" encoding="utf-8"?>
-<w:document xmlns:wpc="http://schemas.microsoft.com/office/word/2010/wordprocessingCanvas" xmlns:mc="http://schemas.openxmlformats.org/markup-compatibility/2006" xmlns:o="urn:schemas-microsoft-com:office:office" xmlns:r="http://schemas.openxmlformats.org/officeDocument/2006/relationships" xmlns:m="http://schemas.openxmlformats.org/officeDocument/2006/math" xmlns:v="urn:schemas-microsoft-com:vml" xmlns:wp14="http://schemas.microsoft.com/office/word/2010/wordprocessingDrawing" xmlns:wp="http://schemas.openxmlformats.org/drawingml/2006/wordprocessingDrawing" xmlns:w10="urn:schemas-microsoft-com:office:word" xmlns:w="http://schemas.openxmlformats.org/wordprocessingml/2006/main" xmlns:w14="http://schemas.microsoft.com/office/word/2010/wordml" xmlns:w15="http://schemas.microsoft.com/office/word/2012/wordml" xmlns:wpg="http://schemas.microsoft.com/office/word/2010/wordprocessingGroup" xmlns:wpi="http://schemas.microsoft.com/office/word/2010/wordprocessingInk" xmlns:wne="http://schemas.microsoft.com/office/word/2006/wordml" xmlns:wps="http://schemas.microsoft.com/office/word/2010/wordprocessingShape" mc:Ignorable="w14 w15 wp14">
+<w:document xmlns:wpc="http://schemas.microsoft.com/office/word/2010/wordprocessingCanvas" xmlns:mo="http://schemas.microsoft.com/office/mac/office/2008/main" xmlns:mc="http://schemas.openxmlformats.org/markup-compatibility/2006" xmlns:mv="urn:schemas-microsoft-com:mac:vml" xmlns:o="urn:schemas-microsoft-com:office:office" xmlns:r="http://schemas.openxmlformats.org/officeDocument/2006/relationships" xmlns:m="http://schemas.openxmlformats.org/officeDocument/2006/math" xmlns:v="urn:schemas-microsoft-com:vml" xmlns:wp14="http://schemas.microsoft.com/office/word/2010/wordprocessingDrawing" xmlns:wp="http://schemas.openxmlformats.org/drawingml/2006/wordprocessingDrawing" xmlns:w10="urn:schemas-microsoft-com:office:word" xmlns:w="http://schemas.openxmlformats.org/wordprocessingml/2006/main" xmlns:w14="http://schemas.microsoft.com/office/word/2010/wordml" xmlns:w15="http://schemas.microsoft.com/office/word/2012/wordml" xmlns:wpg="http://schemas.microsoft.com/office/word/2010/wordprocessingGroup" xmlns:wpi="http://schemas.microsoft.com/office/word/2010/wordprocessingInk" xmlns:wne="http://schemas.microsoft.com/office/word/2006/wordml" xmlns:wps="http://schemas.microsoft.com/office/word/2010/wordprocessingShape" mc:Ignorable="w14 w15 wp14">
   <w:body>
     <w:p>
       <w:pPr>
@@ -921,8 +921,22 @@
         <w:rPr>
           <w:color w:val="000000" w:themeColor="text1"/>
         </w:rPr>
-        <w:t>11/3/15 – Added more descriptions to the Activity Diagrams- Madison McHam</w:t>
-      </w:r>
+        <w:t xml:space="preserve">11/2/15 </w:t>
+      </w:r>
+      <w:r>
+        <w:rPr>
+          <w:color w:val="000000" w:themeColor="text1"/>
+        </w:rPr>
+        <w:t>–</w:t>
+      </w:r>
+      <w:r>
+        <w:rPr>
+          <w:color w:val="000000" w:themeColor="text1"/>
+        </w:rPr>
+        <w:t xml:space="preserve"> Added sequence diagrams – Shane Peters and Nick Levert</w:t>
+      </w:r>
+      <w:bookmarkStart w:id="0" w:name="_GoBack"/>
+      <w:bookmarkEnd w:id="0"/>
     </w:p>
     <w:p>
       <w:pPr>
@@ -941,7 +955,7 @@
         <w:rPr>
           <w:color w:val="000000" w:themeColor="text1"/>
         </w:rPr>
-        <w:t xml:space="preserve">11/3/15 – Put the Use Case diagram as the first diagram to appear – Madison McHam </w:t>
+        <w:t>11/3/15 – Added more descriptions to the Activity Diagrams- Madison McHam</w:t>
       </w:r>
     </w:p>
     <w:p>
@@ -961,10 +975,28 @@
         <w:rPr>
           <w:color w:val="000000" w:themeColor="text1"/>
         </w:rPr>
+        <w:t xml:space="preserve">11/3/15 – Put the Use Case diagram as the first diagram to appear – Madison McHam </w:t>
+      </w:r>
+    </w:p>
+    <w:p>
+      <w:pPr>
+        <w:pStyle w:val="ListParagraph"/>
+        <w:numPr>
+          <w:ilvl w:val="0"/>
+          <w:numId w:val="10"/>
+        </w:numPr>
+        <w:rPr>
+          <w:b/>
+          <w:color w:val="000000" w:themeColor="text1"/>
+          <w:u w:val="single"/>
+        </w:rPr>
+      </w:pPr>
+      <w:r>
+        <w:rPr>
+          <w:color w:val="000000" w:themeColor="text1"/>
+        </w:rPr>
         <w:t>11/3/15 – Added requirement descriptions – Alan Donham</w:t>
       </w:r>
-      <w:bookmarkStart w:id="0" w:name="_GoBack"/>
-      <w:bookmarkEnd w:id="0"/>
     </w:p>
     <w:p/>
     <w:p/>
@@ -1317,7 +1349,6 @@
         </w:numPr>
       </w:pPr>
       <w:r>
-        <w:lastRenderedPageBreak/>
         <w:t>Description</w:t>
       </w:r>
       <w:r>
@@ -1709,7 +1740,6 @@
         </w:numPr>
       </w:pPr>
       <w:r>
-        <w:lastRenderedPageBreak/>
         <w:t xml:space="preserve">Functional </w:t>
       </w:r>
       <w:r>
@@ -2365,10 +2395,7 @@
           </w:tcPr>
           <w:p>
             <w:r>
-              <w:t xml:space="preserve">Store </w:t>
-            </w:r>
-            <w:r>
-              <w:t>course information(including grading scale)</w:t>
+              <w:t>Store course information(including grading scale)</w:t>
             </w:r>
           </w:p>
         </w:tc>
@@ -2559,8 +2586,9 @@
         <w:rPr>
           <w:noProof/>
         </w:rPr>
+        <w:lastRenderedPageBreak/>
         <w:drawing>
-          <wp:inline distT="0" distB="0" distL="0" distR="0">
+          <wp:inline distT="0" distB="0" distL="0" distR="0" wp14:anchorId="048FE2FF" wp14:editId="1F040A1C">
             <wp:extent cx="5824713" cy="6168788"/>
             <wp:effectExtent l="0" t="0" r="0" b="0"/>
             <wp:docPr id="16" name="Picture 1" descr="C:\Users\Alan\Documents\GitHub\DropGrade\Documents\UseCase.png"/>
@@ -2636,7 +2664,7 @@
           <w:noProof/>
         </w:rPr>
         <w:drawing>
-          <wp:inline distT="0" distB="0" distL="0" distR="0">
+          <wp:inline distT="0" distB="0" distL="0" distR="0" wp14:anchorId="790493DC" wp14:editId="3FA947E6">
             <wp:extent cx="6913343" cy="5090615"/>
             <wp:effectExtent l="0" t="0" r="0" b="0"/>
             <wp:docPr id="4" name="Content Placeholder 3" descr="Screen Shot 2015-09-15 at 3.51.25 PM.png"/>
@@ -2772,7 +2800,7 @@
           <w:noProof/>
         </w:rPr>
         <w:drawing>
-          <wp:inline distT="0" distB="0" distL="0" distR="0">
+          <wp:inline distT="0" distB="0" distL="0" distR="0" wp14:anchorId="5C380876" wp14:editId="6CA982C3">
             <wp:extent cx="4295140" cy="6692106"/>
             <wp:effectExtent l="25400" t="0" r="0" b="0"/>
             <wp:docPr id="38" name="Picture 38" descr="C:\Users\Alan\Documents\GitHub\DropGrade\Documents\activity_diagram_cutouts\view_teacher_database.PNG"/>
@@ -2847,7 +2875,7 @@
           <w:noProof/>
         </w:rPr>
         <w:drawing>
-          <wp:inline distT="0" distB="0" distL="0" distR="0">
+          <wp:inline distT="0" distB="0" distL="0" distR="0" wp14:anchorId="3E0A6242" wp14:editId="2F685BB7">
             <wp:extent cx="4810917" cy="6745046"/>
             <wp:effectExtent l="25400" t="0" r="0" b="0"/>
             <wp:docPr id="37" name="Picture 37" descr="C:\Users\Alan\Documents\GitHub\DropGrade\Documents\activity_diagram_cutouts\view_potential_grades.PNG"/>
@@ -2931,7 +2959,7 @@
           <w:noProof/>
         </w:rPr>
         <w:drawing>
-          <wp:inline distT="0" distB="0" distL="0" distR="0">
+          <wp:inline distT="0" distB="0" distL="0" distR="0" wp14:anchorId="519337DF" wp14:editId="17D34F4A">
             <wp:extent cx="4225158" cy="6799864"/>
             <wp:effectExtent l="0" t="0" r="0" b="0"/>
             <wp:docPr id="36" name="Picture 36" descr="C:\Users\Alan\Documents\GitHub\DropGrade\Documents\activity_diagram_cutouts\report_comment.PNG"/>
@@ -3017,7 +3045,7 @@
           <w:noProof/>
         </w:rPr>
         <w:drawing>
-          <wp:inline distT="0" distB="0" distL="0" distR="0">
+          <wp:inline distT="0" distB="0" distL="0" distR="0" wp14:anchorId="2095853A" wp14:editId="2324D684">
             <wp:extent cx="3026979" cy="6572088"/>
             <wp:effectExtent l="0" t="0" r="0" b="0"/>
             <wp:docPr id="35" name="Picture 35" descr="C:\Users\Alan\Documents\GitHub\DropGrade\Documents\activity_diagram_cutouts\rate_teacher.PNG"/>
@@ -3103,7 +3131,7 @@
           <w:noProof/>
         </w:rPr>
         <w:drawing>
-          <wp:inline distT="0" distB="0" distL="0" distR="0">
+          <wp:inline distT="0" distB="0" distL="0" distR="0" wp14:anchorId="574654A0" wp14:editId="402973B0">
             <wp:extent cx="4601927" cy="6936828"/>
             <wp:effectExtent l="0" t="0" r="0" b="0"/>
             <wp:docPr id="34" name="Picture 34" descr="C:\Users\Alan\Documents\GitHub\DropGrade\Documents\activity_diagram_cutouts\login.PNG"/>
@@ -3184,7 +3212,7 @@
           <w:noProof/>
         </w:rPr>
         <w:drawing>
-          <wp:inline distT="0" distB="0" distL="0" distR="0">
+          <wp:inline distT="0" distB="0" distL="0" distR="0" wp14:anchorId="1148008E" wp14:editId="124A045B">
             <wp:extent cx="4035972" cy="7154677"/>
             <wp:effectExtent l="0" t="0" r="0" b="0"/>
             <wp:docPr id="33" name="Picture 33" descr="C:\Users\Alan\Documents\GitHub\DropGrade\Documents\activity_diagram_cutouts\forgot_password.PNG"/>
@@ -3265,7 +3293,7 @@
           <w:noProof/>
         </w:rPr>
         <w:drawing>
-          <wp:inline distT="0" distB="0" distL="0" distR="0">
+          <wp:inline distT="0" distB="0" distL="0" distR="0" wp14:anchorId="3C95D673" wp14:editId="5B50C6E1">
             <wp:extent cx="2810308" cy="6837528"/>
             <wp:effectExtent l="0" t="0" r="0" b="0"/>
             <wp:docPr id="32" name="Picture 32" descr="C:\Users\Alan\Documents\GitHub\DropGrade\Documents\activity_diagram_cutouts\enter_schedule_information.PNG"/>
@@ -3350,7 +3378,7 @@
           <w:noProof/>
         </w:rPr>
         <w:drawing>
-          <wp:inline distT="0" distB="0" distL="0" distR="0">
+          <wp:inline distT="0" distB="0" distL="0" distR="0" wp14:anchorId="44EA7C0E" wp14:editId="72A60883">
             <wp:extent cx="3861967" cy="7277347"/>
             <wp:effectExtent l="25400" t="0" r="0" b="0"/>
             <wp:docPr id="31" name="Picture 31" descr="C:\Users\Alan\Documents\GitHub\DropGrade\Documents\activity_diagram_cutouts\enter_grades.PNG"/>
@@ -3440,7 +3468,7 @@
           <w:noProof/>
         </w:rPr>
         <w:drawing>
-          <wp:inline distT="0" distB="0" distL="0" distR="0">
+          <wp:inline distT="0" distB="0" distL="0" distR="0" wp14:anchorId="66A18B37" wp14:editId="5E66A01C">
             <wp:extent cx="4382813" cy="6781225"/>
             <wp:effectExtent l="0" t="0" r="0" b="0"/>
             <wp:docPr id="30" name="Picture 30" descr="C:\Users\Alan\Documents\GitHub\DropGrade\Documents\activity_diagram_cutouts\create_account.PNG"/>
@@ -3519,7 +3547,7 @@
           <w:noProof/>
         </w:rPr>
         <w:drawing>
-          <wp:inline distT="0" distB="0" distL="0" distR="0">
+          <wp:inline distT="0" distB="0" distL="0" distR="0" wp14:anchorId="221937ED" wp14:editId="3C834C33">
             <wp:extent cx="5943600" cy="3787652"/>
             <wp:effectExtent l="0" t="0" r="0" b="0"/>
             <wp:docPr id="2" name="Picture 2" descr="C:\Users\Alan Donham\Desktop\DropGrade\Documents\DetailedClassDiagram.png"/>
@@ -3701,7 +3729,7 @@
           <w:noProof/>
         </w:rPr>
         <w:drawing>
-          <wp:inline distT="0" distB="0" distL="0" distR="0">
+          <wp:inline distT="0" distB="0" distL="0" distR="0" wp14:anchorId="140F16D9" wp14:editId="21EC3FE7">
             <wp:extent cx="5943600" cy="3179518"/>
             <wp:effectExtent l="0" t="0" r="0" b="0"/>
             <wp:docPr id="9" name="Picture 9" descr="C:\Users\Alan Donham\Desktop\DropGrade\Documents\Screenshots\Seq Diagrams\View Teacher Database by Name New.png"/>
@@ -3816,7 +3844,7 @@
           <w:noProof/>
         </w:rPr>
         <w:drawing>
-          <wp:inline distT="0" distB="0" distL="0" distR="0">
+          <wp:inline distT="0" distB="0" distL="0" distR="0" wp14:anchorId="7F5C35D0" wp14:editId="0F8975E9">
             <wp:extent cx="4676675" cy="2626360"/>
             <wp:effectExtent l="25400" t="0" r="0" b="0"/>
             <wp:docPr id="8" name="Picture 8" descr="C:\Users\Alan Donham\Desktop\DropGrade\Documents\Screenshots\Seq Diagrams\View Teacher Database by Dept New.png"/>
@@ -3917,7 +3945,7 @@
           <w:noProof/>
         </w:rPr>
         <w:drawing>
-          <wp:inline distT="0" distB="0" distL="0" distR="0">
+          <wp:inline distT="0" distB="0" distL="0" distR="0" wp14:anchorId="277D1D2D" wp14:editId="05D4FD4D">
             <wp:extent cx="6412469" cy="3421577"/>
             <wp:effectExtent l="0" t="0" r="0" b="0"/>
             <wp:docPr id="7" name="Picture 7" descr="C:\Users\Alan Donham\Desktop\DropGrade\Documents\Screenshots\Seq Diagrams\Report Comment New.png"/>
@@ -4147,7 +4175,7 @@
           <w:noProof/>
         </w:rPr>
         <w:drawing>
-          <wp:inline distT="0" distB="0" distL="0" distR="0">
+          <wp:inline distT="0" distB="0" distL="0" distR="0" wp14:anchorId="57061E0E" wp14:editId="20BBE9F0">
             <wp:extent cx="5943600" cy="3314801"/>
             <wp:effectExtent l="0" t="0" r="0" b="0"/>
             <wp:docPr id="6" name="Picture 6" descr="C:\Users\Alan Donham\Desktop\DropGrade\Documents\Screenshots\Seq Diagrams\Login.png"/>
@@ -4435,7 +4463,7 @@
           <w:noProof/>
         </w:rPr>
         <w:drawing>
-          <wp:inline distT="0" distB="0" distL="0" distR="0">
+          <wp:inline distT="0" distB="0" distL="0" distR="0" wp14:anchorId="640A5069" wp14:editId="7ABBBD22">
             <wp:extent cx="5320030" cy="4880610"/>
             <wp:effectExtent l="0" t="0" r="0" b="0"/>
             <wp:docPr id="3" name="Picture 3" descr="C:\Users\Alan Donham\Desktop\DropGrade\Documents\Screenshots\Seq Diagrams\edit_syllabus.PNG"/>
@@ -4634,7 +4662,7 @@
           <w:noProof/>
         </w:rPr>
         <w:drawing>
-          <wp:inline distT="0" distB="0" distL="0" distR="0">
+          <wp:inline distT="0" distB="0" distL="0" distR="0" wp14:anchorId="0F53BE43" wp14:editId="1AB6BC07">
             <wp:extent cx="5943600" cy="3326949"/>
             <wp:effectExtent l="0" t="0" r="0" b="0"/>
             <wp:docPr id="5" name="Picture 5" descr="C:\Users\Alan Donham\Desktop\DropGrade\Documents\Seq Diagrams\View Potential Grades.png"/>
@@ -4720,7 +4748,7 @@
           <w:noProof/>
         </w:rPr>
         <w:drawing>
-          <wp:inline distT="0" distB="0" distL="0" distR="0">
+          <wp:inline distT="0" distB="0" distL="0" distR="0" wp14:anchorId="6F58080C" wp14:editId="1F399458">
             <wp:extent cx="5008880" cy="3357245"/>
             <wp:effectExtent l="0" t="0" r="0" b="0"/>
             <wp:docPr id="15" name="Picture 15" descr="C:\Users\Alan Donham\Desktop\DropGrade\Documents\Screenshots\Seq Diagrams\Request Password.PNG"/>
@@ -4817,7 +4845,7 @@
           <w:noProof/>
         </w:rPr>
         <w:drawing>
-          <wp:inline distT="0" distB="0" distL="0" distR="0">
+          <wp:inline distT="0" distB="0" distL="0" distR="0" wp14:anchorId="7EFCC1AA" wp14:editId="419EA4D2">
             <wp:extent cx="5309235" cy="4776470"/>
             <wp:effectExtent l="0" t="0" r="0" b="0"/>
             <wp:docPr id="14" name="Picture 14" descr="C:\Users\Alan Donham\Desktop\DropGrade\Documents\Screenshots\Seq Diagrams\Rate Teacher.PNG"/>
@@ -5035,7 +5063,7 @@
           <w:noProof/>
         </w:rPr>
         <w:drawing>
-          <wp:inline distT="0" distB="0" distL="0" distR="0">
+          <wp:inline distT="0" distB="0" distL="0" distR="0" wp14:anchorId="7E25F51C" wp14:editId="113937CC">
             <wp:extent cx="6455410" cy="4639945"/>
             <wp:effectExtent l="0" t="0" r="0" b="0"/>
             <wp:docPr id="13" name="Picture 13" descr="C:\Users\Alan Donham\Desktop\DropGrade\Documents\Screenshots\Seq Diagrams\Enter Grades.PNG"/>
@@ -5217,7 +5245,7 @@
           <w:noProof/>
         </w:rPr>
         <w:drawing>
-          <wp:inline distT="0" distB="0" distL="0" distR="0">
+          <wp:inline distT="0" distB="0" distL="0" distR="0" wp14:anchorId="5B1E5411" wp14:editId="358BEA8A">
             <wp:extent cx="5499735" cy="4012565"/>
             <wp:effectExtent l="0" t="0" r="0" b="0"/>
             <wp:docPr id="12" name="Picture 12" descr="C:\Users\Alan Donham\Desktop\DropGrade\Documents\Screenshots\Seq Diagrams\createAccount.PNG"/>
@@ -5277,7 +5305,7 @@
 </file>
 
 <file path=word/endnotes.xml><?xml version="1.0" encoding="utf-8"?>
-<w:endnotes xmlns:wpc="http://schemas.microsoft.com/office/word/2010/wordprocessingCanvas" xmlns:mc="http://schemas.openxmlformats.org/markup-compatibility/2006" xmlns:o="urn:schemas-microsoft-com:office:office" xmlns:r="http://schemas.openxmlformats.org/officeDocument/2006/relationships" xmlns:m="http://schemas.openxmlformats.org/officeDocument/2006/math" xmlns:v="urn:schemas-microsoft-com:vml" xmlns:wp14="http://schemas.microsoft.com/office/word/2010/wordprocessingDrawing" xmlns:wp="http://schemas.openxmlformats.org/drawingml/2006/wordprocessingDrawing" xmlns:w10="urn:schemas-microsoft-com:office:word" xmlns:w="http://schemas.openxmlformats.org/wordprocessingml/2006/main" xmlns:w14="http://schemas.microsoft.com/office/word/2010/wordml" xmlns:w15="http://schemas.microsoft.com/office/word/2012/wordml" xmlns:wpg="http://schemas.microsoft.com/office/word/2010/wordprocessingGroup" xmlns:wpi="http://schemas.microsoft.com/office/word/2010/wordprocessingInk" xmlns:wne="http://schemas.microsoft.com/office/word/2006/wordml" xmlns:wps="http://schemas.microsoft.com/office/word/2010/wordprocessingShape" mc:Ignorable="w14 w15 wp14">
+<w:endnotes xmlns:wpc="http://schemas.microsoft.com/office/word/2010/wordprocessingCanvas" xmlns:mo="http://schemas.microsoft.com/office/mac/office/2008/main" xmlns:mc="http://schemas.openxmlformats.org/markup-compatibility/2006" xmlns:mv="urn:schemas-microsoft-com:mac:vml" xmlns:o="urn:schemas-microsoft-com:office:office" xmlns:r="http://schemas.openxmlformats.org/officeDocument/2006/relationships" xmlns:m="http://schemas.openxmlformats.org/officeDocument/2006/math" xmlns:v="urn:schemas-microsoft-com:vml" xmlns:wp14="http://schemas.microsoft.com/office/word/2010/wordprocessingDrawing" xmlns:wp="http://schemas.openxmlformats.org/drawingml/2006/wordprocessingDrawing" xmlns:w10="urn:schemas-microsoft-com:office:word" xmlns:w="http://schemas.openxmlformats.org/wordprocessingml/2006/main" xmlns:w14="http://schemas.microsoft.com/office/word/2010/wordml" xmlns:w15="http://schemas.microsoft.com/office/word/2012/wordml" xmlns:wpg="http://schemas.microsoft.com/office/word/2010/wordprocessingGroup" xmlns:wpi="http://schemas.microsoft.com/office/word/2010/wordprocessingInk" xmlns:wne="http://schemas.microsoft.com/office/word/2006/wordml" xmlns:wps="http://schemas.microsoft.com/office/word/2010/wordprocessingShape" mc:Ignorable="w14 w15 wp14">
   <w:endnote w:type="separator" w:id="-1">
     <w:p>
       <w:pPr>
@@ -5302,7 +5330,7 @@
 </file>
 
 <file path=word/footnotes.xml><?xml version="1.0" encoding="utf-8"?>
-<w:footnotes xmlns:wpc="http://schemas.microsoft.com/office/word/2010/wordprocessingCanvas" xmlns:mc="http://schemas.openxmlformats.org/markup-compatibility/2006" xmlns:o="urn:schemas-microsoft-com:office:office" xmlns:r="http://schemas.openxmlformats.org/officeDocument/2006/relationships" xmlns:m="http://schemas.openxmlformats.org/officeDocument/2006/math" xmlns:v="urn:schemas-microsoft-com:vml" xmlns:wp14="http://schemas.microsoft.com/office/word/2010/wordprocessingDrawing" xmlns:wp="http://schemas.openxmlformats.org/drawingml/2006/wordprocessingDrawing" xmlns:w10="urn:schemas-microsoft-com:office:word" xmlns:w="http://schemas.openxmlformats.org/wordprocessingml/2006/main" xmlns:w14="http://schemas.microsoft.com/office/word/2010/wordml" xmlns:w15="http://schemas.microsoft.com/office/word/2012/wordml" xmlns:wpg="http://schemas.microsoft.com/office/word/2010/wordprocessingGroup" xmlns:wpi="http://schemas.microsoft.com/office/word/2010/wordprocessingInk" xmlns:wne="http://schemas.microsoft.com/office/word/2006/wordml" xmlns:wps="http://schemas.microsoft.com/office/word/2010/wordprocessingShape" mc:Ignorable="w14 w15 wp14">
+<w:footnotes xmlns:wpc="http://schemas.microsoft.com/office/word/2010/wordprocessingCanvas" xmlns:mo="http://schemas.microsoft.com/office/mac/office/2008/main" xmlns:mc="http://schemas.openxmlformats.org/markup-compatibility/2006" xmlns:mv="urn:schemas-microsoft-com:mac:vml" xmlns:o="urn:schemas-microsoft-com:office:office" xmlns:r="http://schemas.openxmlformats.org/officeDocument/2006/relationships" xmlns:m="http://schemas.openxmlformats.org/officeDocument/2006/math" xmlns:v="urn:schemas-microsoft-com:vml" xmlns:wp14="http://schemas.microsoft.com/office/word/2010/wordprocessingDrawing" xmlns:wp="http://schemas.openxmlformats.org/drawingml/2006/wordprocessingDrawing" xmlns:w10="urn:schemas-microsoft-com:office:word" xmlns:w="http://schemas.openxmlformats.org/wordprocessingml/2006/main" xmlns:w14="http://schemas.microsoft.com/office/word/2010/wordml" xmlns:w15="http://schemas.microsoft.com/office/word/2012/wordml" xmlns:wpg="http://schemas.microsoft.com/office/word/2010/wordprocessingGroup" xmlns:wpi="http://schemas.microsoft.com/office/word/2010/wordprocessingInk" xmlns:wne="http://schemas.microsoft.com/office/word/2006/wordml" xmlns:wps="http://schemas.microsoft.com/office/word/2010/wordprocessingShape" mc:Ignorable="w14 w15 wp14">
   <w:footnote w:type="separator" w:id="-1">
     <w:p>
       <w:pPr>
@@ -5327,7 +5355,7 @@
 </file>
 
 <file path=word/header1.xml><?xml version="1.0" encoding="utf-8"?>
-<w:hdr xmlns:wpc="http://schemas.microsoft.com/office/word/2010/wordprocessingCanvas" xmlns:mc="http://schemas.openxmlformats.org/markup-compatibility/2006" xmlns:o="urn:schemas-microsoft-com:office:office" xmlns:r="http://schemas.openxmlformats.org/officeDocument/2006/relationships" xmlns:m="http://schemas.openxmlformats.org/officeDocument/2006/math" xmlns:v="urn:schemas-microsoft-com:vml" xmlns:wp14="http://schemas.microsoft.com/office/word/2010/wordprocessingDrawing" xmlns:wp="http://schemas.openxmlformats.org/drawingml/2006/wordprocessingDrawing" xmlns:w10="urn:schemas-microsoft-com:office:word" xmlns:w="http://schemas.openxmlformats.org/wordprocessingml/2006/main" xmlns:w14="http://schemas.microsoft.com/office/word/2010/wordml" xmlns:w15="http://schemas.microsoft.com/office/word/2012/wordml" xmlns:wpg="http://schemas.microsoft.com/office/word/2010/wordprocessingGroup" xmlns:wpi="http://schemas.microsoft.com/office/word/2010/wordprocessingInk" xmlns:wne="http://schemas.microsoft.com/office/word/2006/wordml" xmlns:wps="http://schemas.microsoft.com/office/word/2010/wordprocessingShape" mc:Ignorable="w14 w15 wp14">
+<w:hdr xmlns:wpc="http://schemas.microsoft.com/office/word/2010/wordprocessingCanvas" xmlns:mo="http://schemas.microsoft.com/office/mac/office/2008/main" xmlns:mc="http://schemas.openxmlformats.org/markup-compatibility/2006" xmlns:mv="urn:schemas-microsoft-com:mac:vml" xmlns:o="urn:schemas-microsoft-com:office:office" xmlns:r="http://schemas.openxmlformats.org/officeDocument/2006/relationships" xmlns:m="http://schemas.openxmlformats.org/officeDocument/2006/math" xmlns:v="urn:schemas-microsoft-com:vml" xmlns:wp14="http://schemas.microsoft.com/office/word/2010/wordprocessingDrawing" xmlns:wp="http://schemas.openxmlformats.org/drawingml/2006/wordprocessingDrawing" xmlns:w10="urn:schemas-microsoft-com:office:word" xmlns:w="http://schemas.openxmlformats.org/wordprocessingml/2006/main" xmlns:w14="http://schemas.microsoft.com/office/word/2010/wordml" xmlns:w15="http://schemas.microsoft.com/office/word/2012/wordml" xmlns:wpg="http://schemas.microsoft.com/office/word/2010/wordprocessingGroup" xmlns:wpi="http://schemas.microsoft.com/office/word/2010/wordprocessingInk" xmlns:wne="http://schemas.microsoft.com/office/word/2006/wordml" xmlns:wps="http://schemas.microsoft.com/office/word/2010/wordprocessingShape" mc:Ignorable="w14 w15 wp14">
   <w:p>
     <w:pPr>
       <w:pStyle w:val="Header"/>
@@ -5365,7 +5393,7 @@
 </file>
 
 <file path=word/header2.xml><?xml version="1.0" encoding="utf-8"?>
-<w:hdr xmlns:wpc="http://schemas.microsoft.com/office/word/2010/wordprocessingCanvas" xmlns:mc="http://schemas.openxmlformats.org/markup-compatibility/2006" xmlns:o="urn:schemas-microsoft-com:office:office" xmlns:r="http://schemas.openxmlformats.org/officeDocument/2006/relationships" xmlns:m="http://schemas.openxmlformats.org/officeDocument/2006/math" xmlns:v="urn:schemas-microsoft-com:vml" xmlns:wp14="http://schemas.microsoft.com/office/word/2010/wordprocessingDrawing" xmlns:wp="http://schemas.openxmlformats.org/drawingml/2006/wordprocessingDrawing" xmlns:w10="urn:schemas-microsoft-com:office:word" xmlns:w="http://schemas.openxmlformats.org/wordprocessingml/2006/main" xmlns:w14="http://schemas.microsoft.com/office/word/2010/wordml" xmlns:w15="http://schemas.microsoft.com/office/word/2012/wordml" xmlns:wpg="http://schemas.microsoft.com/office/word/2010/wordprocessingGroup" xmlns:wpi="http://schemas.microsoft.com/office/word/2010/wordprocessingInk" xmlns:wne="http://schemas.microsoft.com/office/word/2006/wordml" xmlns:wps="http://schemas.microsoft.com/office/word/2010/wordprocessingShape" mc:Ignorable="w14 w15 wp14">
+<w:hdr xmlns:wpc="http://schemas.microsoft.com/office/word/2010/wordprocessingCanvas" xmlns:mo="http://schemas.microsoft.com/office/mac/office/2008/main" xmlns:mc="http://schemas.openxmlformats.org/markup-compatibility/2006" xmlns:mv="urn:schemas-microsoft-com:mac:vml" xmlns:o="urn:schemas-microsoft-com:office:office" xmlns:r="http://schemas.openxmlformats.org/officeDocument/2006/relationships" xmlns:m="http://schemas.openxmlformats.org/officeDocument/2006/math" xmlns:v="urn:schemas-microsoft-com:vml" xmlns:wp14="http://schemas.microsoft.com/office/word/2010/wordprocessingDrawing" xmlns:wp="http://schemas.openxmlformats.org/drawingml/2006/wordprocessingDrawing" xmlns:w10="urn:schemas-microsoft-com:office:word" xmlns:w="http://schemas.openxmlformats.org/wordprocessingml/2006/main" xmlns:w14="http://schemas.microsoft.com/office/word/2010/wordml" xmlns:w15="http://schemas.microsoft.com/office/word/2012/wordml" xmlns:wpg="http://schemas.microsoft.com/office/word/2010/wordprocessingGroup" xmlns:wpi="http://schemas.microsoft.com/office/word/2010/wordprocessingInk" xmlns:wne="http://schemas.microsoft.com/office/word/2006/wordml" xmlns:wps="http://schemas.microsoft.com/office/word/2010/wordprocessingShape" mc:Ignorable="w14 w15 wp14">
   <w:p>
     <w:pPr>
       <w:pStyle w:val="Header"/>
@@ -5397,7 +5425,7 @@
         <w:rStyle w:val="PageNumber"/>
         <w:noProof/>
       </w:rPr>
-      <w:t>21</w:t>
+      <w:t>27</w:t>
     </w:r>
     <w:r>
       <w:rPr>
@@ -5416,8 +5444,8 @@
 </file>
 
 <file path=word/numbering.xml><?xml version="1.0" encoding="utf-8"?>
-<w:numbering xmlns:wpc="http://schemas.microsoft.com/office/word/2010/wordprocessingCanvas" xmlns:mc="http://schemas.openxmlformats.org/markup-compatibility/2006" xmlns:o="urn:schemas-microsoft-com:office:office" xmlns:r="http://schemas.openxmlformats.org/officeDocument/2006/relationships" xmlns:m="http://schemas.openxmlformats.org/officeDocument/2006/math" xmlns:v="urn:schemas-microsoft-com:vml" xmlns:wp14="http://schemas.microsoft.com/office/word/2010/wordprocessingDrawing" xmlns:wp="http://schemas.openxmlformats.org/drawingml/2006/wordprocessingDrawing" xmlns:w10="urn:schemas-microsoft-com:office:word" xmlns:w="http://schemas.openxmlformats.org/wordprocessingml/2006/main" xmlns:w14="http://schemas.microsoft.com/office/word/2010/wordml" xmlns:w15="http://schemas.microsoft.com/office/word/2012/wordml" xmlns:wpg="http://schemas.microsoft.com/office/word/2010/wordprocessingGroup" xmlns:wpi="http://schemas.microsoft.com/office/word/2010/wordprocessingInk" xmlns:wne="http://schemas.microsoft.com/office/word/2006/wordml" xmlns:wps="http://schemas.microsoft.com/office/word/2010/wordprocessingShape" mc:Ignorable="w14 w15 wp14">
-  <w:abstractNum w:abstractNumId="0" w15:restartNumberingAfterBreak="0">
+<w:numbering xmlns:wpc="http://schemas.microsoft.com/office/word/2010/wordprocessingCanvas" xmlns:mo="http://schemas.microsoft.com/office/mac/office/2008/main" xmlns:mc="http://schemas.openxmlformats.org/markup-compatibility/2006" xmlns:mv="urn:schemas-microsoft-com:mac:vml" xmlns:o="urn:schemas-microsoft-com:office:office" xmlns:r="http://schemas.openxmlformats.org/officeDocument/2006/relationships" xmlns:m="http://schemas.openxmlformats.org/officeDocument/2006/math" xmlns:v="urn:schemas-microsoft-com:vml" xmlns:wp14="http://schemas.microsoft.com/office/word/2010/wordprocessingDrawing" xmlns:wp="http://schemas.openxmlformats.org/drawingml/2006/wordprocessingDrawing" xmlns:w10="urn:schemas-microsoft-com:office:word" xmlns:w="http://schemas.openxmlformats.org/wordprocessingml/2006/main" xmlns:w14="http://schemas.microsoft.com/office/word/2010/wordml" xmlns:w15="http://schemas.microsoft.com/office/word/2012/wordml" xmlns:wpg="http://schemas.microsoft.com/office/word/2010/wordprocessingGroup" xmlns:wpi="http://schemas.microsoft.com/office/word/2010/wordprocessingInk" xmlns:wne="http://schemas.microsoft.com/office/word/2006/wordml" xmlns:wps="http://schemas.microsoft.com/office/word/2010/wordprocessingShape" mc:Ignorable="w14 w15 wp14">
+  <w:abstractNum w:abstractNumId="0">
     <w:nsid w:val="0D53609A"/>
     <w:multiLevelType w:val="hybridMultilevel"/>
     <w:tmpl w:val="95DCBCC0"/>
@@ -5530,7 +5558,7 @@
       </w:rPr>
     </w:lvl>
   </w:abstractNum>
-  <w:abstractNum w:abstractNumId="1" w15:restartNumberingAfterBreak="0">
+  <w:abstractNum w:abstractNumId="1">
     <w:nsid w:val="0EF9071C"/>
     <w:multiLevelType w:val="hybridMultilevel"/>
     <w:tmpl w:val="D49035D4"/>
@@ -5616,7 +5644,7 @@
       </w:pPr>
     </w:lvl>
   </w:abstractNum>
-  <w:abstractNum w:abstractNumId="2" w15:restartNumberingAfterBreak="0">
+  <w:abstractNum w:abstractNumId="2">
     <w:nsid w:val="16421A36"/>
     <w:multiLevelType w:val="hybridMultilevel"/>
     <w:tmpl w:val="376C72B4"/>
@@ -5729,7 +5757,7 @@
       </w:rPr>
     </w:lvl>
   </w:abstractNum>
-  <w:abstractNum w:abstractNumId="3" w15:restartNumberingAfterBreak="0">
+  <w:abstractNum w:abstractNumId="3">
     <w:nsid w:val="1D446E11"/>
     <w:multiLevelType w:val="hybridMultilevel"/>
     <w:tmpl w:val="9CCAA062"/>
@@ -5842,7 +5870,7 @@
       </w:rPr>
     </w:lvl>
   </w:abstractNum>
-  <w:abstractNum w:abstractNumId="4" w15:restartNumberingAfterBreak="0">
+  <w:abstractNum w:abstractNumId="4">
     <w:nsid w:val="23361970"/>
     <w:multiLevelType w:val="hybridMultilevel"/>
     <w:tmpl w:val="0DA26868"/>
@@ -5955,7 +5983,7 @@
       </w:rPr>
     </w:lvl>
   </w:abstractNum>
-  <w:abstractNum w:abstractNumId="5" w15:restartNumberingAfterBreak="0">
+  <w:abstractNum w:abstractNumId="5">
     <w:nsid w:val="366C061A"/>
     <w:multiLevelType w:val="multilevel"/>
     <w:tmpl w:val="71CAD5B0"/>
@@ -6069,7 +6097,7 @@
       </w:rPr>
     </w:lvl>
   </w:abstractNum>
-  <w:abstractNum w:abstractNumId="6" w15:restartNumberingAfterBreak="0">
+  <w:abstractNum w:abstractNumId="6">
     <w:nsid w:val="397A3555"/>
     <w:multiLevelType w:val="hybridMultilevel"/>
     <w:tmpl w:val="757C9DA4"/>
@@ -6155,7 +6183,7 @@
       </w:pPr>
     </w:lvl>
   </w:abstractNum>
-  <w:abstractNum w:abstractNumId="7" w15:restartNumberingAfterBreak="0">
+  <w:abstractNum w:abstractNumId="7">
     <w:nsid w:val="3B3761F6"/>
     <w:multiLevelType w:val="multilevel"/>
     <w:tmpl w:val="BF0CC33A"/>
@@ -6276,7 +6304,7 @@
       </w:rPr>
     </w:lvl>
   </w:abstractNum>
-  <w:abstractNum w:abstractNumId="8" w15:restartNumberingAfterBreak="0">
+  <w:abstractNum w:abstractNumId="8">
     <w:nsid w:val="48ED7CD4"/>
     <w:multiLevelType w:val="hybridMultilevel"/>
     <w:tmpl w:val="45A42910"/>
@@ -6389,7 +6417,7 @@
       </w:rPr>
     </w:lvl>
   </w:abstractNum>
-  <w:abstractNum w:abstractNumId="9" w15:restartNumberingAfterBreak="0">
+  <w:abstractNum w:abstractNumId="9">
     <w:nsid w:val="49446BE0"/>
     <w:multiLevelType w:val="multilevel"/>
     <w:tmpl w:val="DAF0EB42"/>
@@ -6503,7 +6531,7 @@
       </w:rPr>
     </w:lvl>
   </w:abstractNum>
-  <w:abstractNum w:abstractNumId="10" w15:restartNumberingAfterBreak="0">
+  <w:abstractNum w:abstractNumId="10">
     <w:nsid w:val="49810E77"/>
     <w:multiLevelType w:val="multilevel"/>
     <w:tmpl w:val="5150F314"/>
@@ -6616,7 +6644,7 @@
       </w:rPr>
     </w:lvl>
   </w:abstractNum>
-  <w:abstractNum w:abstractNumId="11" w15:restartNumberingAfterBreak="0">
+  <w:abstractNum w:abstractNumId="11">
     <w:nsid w:val="4BA67253"/>
     <w:multiLevelType w:val="multilevel"/>
     <w:tmpl w:val="6B566332"/>
@@ -6729,7 +6757,7 @@
       </w:rPr>
     </w:lvl>
   </w:abstractNum>
-  <w:abstractNum w:abstractNumId="12" w15:restartNumberingAfterBreak="0">
+  <w:abstractNum w:abstractNumId="12">
     <w:nsid w:val="53D12F3D"/>
     <w:multiLevelType w:val="hybridMultilevel"/>
     <w:tmpl w:val="212019B2"/>
@@ -6818,7 +6846,7 @@
       </w:pPr>
     </w:lvl>
   </w:abstractNum>
-  <w:abstractNum w:abstractNumId="13" w15:restartNumberingAfterBreak="0">
+  <w:abstractNum w:abstractNumId="13">
     <w:nsid w:val="627F6AC6"/>
     <w:multiLevelType w:val="hybridMultilevel"/>
     <w:tmpl w:val="E6A614FA"/>
@@ -6931,7 +6959,7 @@
       </w:rPr>
     </w:lvl>
   </w:abstractNum>
-  <w:abstractNum w:abstractNumId="14" w15:restartNumberingAfterBreak="0">
+  <w:abstractNum w:abstractNumId="14">
     <w:nsid w:val="7B0D0047"/>
     <w:multiLevelType w:val="hybridMultilevel"/>
     <w:tmpl w:val="942E4CAC"/>
@@ -7110,7 +7138,7 @@
       </w:pPr>
     </w:pPrDefault>
   </w:docDefaults>
-  <w:latentStyles w:defLockedState="0" w:defUIPriority="0" w:defSemiHidden="0" w:defUnhideWhenUsed="0" w:defQFormat="0" w:count="371">
+  <w:latentStyles w:defLockedState="0" w:defUIPriority="0" w:defSemiHidden="0" w:defUnhideWhenUsed="0" w:defQFormat="0" w:count="380">
     <w:lsdException w:name="index 1" w:semiHidden="1" w:unhideWhenUsed="1"/>
     <w:lsdException w:name="index 7" w:semiHidden="1" w:unhideWhenUsed="1"/>
     <w:lsdException w:name="index 8" w:semiHidden="1" w:unhideWhenUsed="1"/>
@@ -7249,6 +7277,13 @@
     <w:lsdException w:name="Medium Shading 2"/>
     <w:lsdException w:name="Medium List 1"/>
     <w:lsdException w:name="Medium List 2"/>
+    <w:lsdException w:name="Medium Grid 1"/>
+    <w:lsdException w:name="Medium Grid 2"/>
+    <w:lsdException w:name="Medium Grid 3"/>
+    <w:lsdException w:name="Dark List"/>
+    <w:lsdException w:name="Colorful Shading"/>
+    <w:lsdException w:name="Colorful List"/>
+    <w:lsdException w:name="Colorful Grid"/>
     <w:lsdException w:name="Light Shading Accent 1"/>
     <w:lsdException w:name="Light List Accent 1"/>
     <w:lsdException w:name="Light Grid Accent 1"/>
@@ -8119,10 +8154,17 @@
     <w:tblPr>
       <w:tblStyleRowBandSize w:val="1"/>
       <w:tblStyleColBandSize w:val="1"/>
+      <w:tblInd w:w="0" w:type="dxa"/>
       <w:tblBorders>
         <w:top w:val="single" w:sz="8" w:space="0" w:color="4F81BD" w:themeColor="accent1"/>
         <w:bottom w:val="single" w:sz="8" w:space="0" w:color="4F81BD" w:themeColor="accent1"/>
       </w:tblBorders>
+      <w:tblCellMar>
+        <w:top w:w="0" w:type="dxa"/>
+        <w:left w:w="108" w:type="dxa"/>
+        <w:bottom w:w="0" w:type="dxa"/>
+        <w:right w:w="108" w:type="dxa"/>
+      </w:tblCellMar>
     </w:tblPr>
     <w:tblStylePr w:type="firstRow">
       <w:pPr>
@@ -8260,12 +8302,19 @@
     <w:tblPr>
       <w:tblStyleRowBandSize w:val="1"/>
       <w:tblStyleColBandSize w:val="1"/>
+      <w:tblInd w:w="0" w:type="dxa"/>
       <w:tblBorders>
         <w:top w:val="single" w:sz="8" w:space="0" w:color="9BBB59" w:themeColor="accent3"/>
         <w:left w:val="single" w:sz="8" w:space="0" w:color="9BBB59" w:themeColor="accent3"/>
         <w:bottom w:val="single" w:sz="8" w:space="0" w:color="9BBB59" w:themeColor="accent3"/>
         <w:right w:val="single" w:sz="8" w:space="0" w:color="9BBB59" w:themeColor="accent3"/>
       </w:tblBorders>
+      <w:tblCellMar>
+        <w:top w:w="0" w:type="dxa"/>
+        <w:left w:w="108" w:type="dxa"/>
+        <w:bottom w:w="0" w:type="dxa"/>
+        <w:right w:w="108" w:type="dxa"/>
+      </w:tblCellMar>
     </w:tblPr>
     <w:tblStylePr w:type="firstRow">
       <w:pPr>
@@ -8345,12 +8394,19 @@
     <w:tblPr>
       <w:tblStyleRowBandSize w:val="1"/>
       <w:tblStyleColBandSize w:val="1"/>
+      <w:tblInd w:w="0" w:type="dxa"/>
       <w:tblBorders>
         <w:top w:val="single" w:sz="8" w:space="0" w:color="C0504D" w:themeColor="accent2"/>
         <w:left w:val="single" w:sz="8" w:space="0" w:color="C0504D" w:themeColor="accent2"/>
         <w:bottom w:val="single" w:sz="8" w:space="0" w:color="C0504D" w:themeColor="accent2"/>
         <w:right w:val="single" w:sz="8" w:space="0" w:color="C0504D" w:themeColor="accent2"/>
       </w:tblBorders>
+      <w:tblCellMar>
+        <w:top w:w="0" w:type="dxa"/>
+        <w:left w:w="108" w:type="dxa"/>
+        <w:bottom w:w="0" w:type="dxa"/>
+        <w:right w:w="108" w:type="dxa"/>
+      </w:tblCellMar>
     </w:tblPr>
     <w:tblStylePr w:type="firstRow">
       <w:pPr>

</xml_diff>